<commit_message>
Cambiado nombre archivo entidad relacion
</commit_message>
<xml_diff>
--- a/Recogida de requisitos_ Adrian Ramos Espinosa.docx
+++ b/Recogida de requisitos_ Adrian Ramos Espinosa.docx
@@ -10,6 +10,7 @@
           <w:docPartUnique/>
         </w:docPartObj>
       </w:sdtPr>
+      <w:sdtEndPr/>
       <w:sdtContent>
         <w:p>
           <w:r>
@@ -132,6 +133,7 @@
                                     <w:dataBinding w:prefixMappings="xmlns:ns0='http://purl.org/dc/elements/1.1/' xmlns:ns1='http://schemas.openxmlformats.org/package/2006/metadata/core-properties' " w:xpath="/ns1:coreProperties[1]/ns0:creator[1]" w:storeItemID="{6C3C8BC8-F283-45AE-878A-BAB7291924A1}"/>
                                     <w:text/>
                                   </w:sdtPr>
+                                  <w:sdtEndPr/>
                                   <w:sdtContent>
                                     <w:p>
                                       <w:pPr>
@@ -173,6 +175,7 @@
                                       <w:dataBinding w:prefixMappings="xmlns:ns0='http://schemas.openxmlformats.org/officeDocument/2006/extended-properties' " w:xpath="/ns0:Properties[1]/ns0:Company[1]" w:storeItemID="{6668398D-A668-4E3E-A5EB-62B293D839F1}"/>
                                       <w:text/>
                                     </w:sdtPr>
+                                    <w:sdtEndPr/>
                                     <w:sdtContent>
                                       <w:r>
                                         <w:rPr>
@@ -201,6 +204,7 @@
                                       <w:dataBinding w:prefixMappings="xmlns:ns0='http://schemas.microsoft.com/office/2006/coverPageProps' " w:xpath="/ns0:CoverPageProperties[1]/ns0:CompanyAddress[1]" w:storeItemID="{55AF091B-3C7A-41E3-B477-F2FDAA23CFDA}"/>
                                       <w:text/>
                                     </w:sdtPr>
+                                    <w:sdtEndPr/>
                                     <w:sdtContent>
                                       <w:r>
                                         <w:rPr>
@@ -270,6 +274,7 @@
                                     <w:dataBinding w:prefixMappings="xmlns:ns0='http://purl.org/dc/elements/1.1/' xmlns:ns1='http://schemas.openxmlformats.org/package/2006/metadata/core-properties' " w:xpath="/ns1:coreProperties[1]/ns0:title[1]" w:storeItemID="{6C3C8BC8-F283-45AE-878A-BAB7291924A1}"/>
                                     <w:text/>
                                   </w:sdtPr>
+                                  <w:sdtEndPr/>
                                   <w:sdtContent>
                                     <w:p>
                                       <w:pPr>
@@ -335,6 +340,7 @@
                               <w:dataBinding w:prefixMappings="xmlns:ns0='http://purl.org/dc/elements/1.1/' xmlns:ns1='http://schemas.openxmlformats.org/package/2006/metadata/core-properties' " w:xpath="/ns1:coreProperties[1]/ns0:creator[1]" w:storeItemID="{6C3C8BC8-F283-45AE-878A-BAB7291924A1}"/>
                               <w:text/>
                             </w:sdtPr>
+                            <w:sdtEndPr/>
                             <w:sdtContent>
                               <w:p>
                                 <w:pPr>
@@ -376,6 +382,7 @@
                                 <w:dataBinding w:prefixMappings="xmlns:ns0='http://schemas.openxmlformats.org/officeDocument/2006/extended-properties' " w:xpath="/ns0:Properties[1]/ns0:Company[1]" w:storeItemID="{6668398D-A668-4E3E-A5EB-62B293D839F1}"/>
                                 <w:text/>
                               </w:sdtPr>
+                              <w:sdtEndPr/>
                               <w:sdtContent>
                                 <w:r>
                                   <w:rPr>
@@ -404,6 +411,7 @@
                                 <w:dataBinding w:prefixMappings="xmlns:ns0='http://schemas.microsoft.com/office/2006/coverPageProps' " w:xpath="/ns0:CoverPageProperties[1]/ns0:CompanyAddress[1]" w:storeItemID="{55AF091B-3C7A-41E3-B477-F2FDAA23CFDA}"/>
                                 <w:text/>
                               </w:sdtPr>
+                              <w:sdtEndPr/>
                               <w:sdtContent>
                                 <w:r>
                                   <w:rPr>
@@ -439,6 +447,7 @@
                               <w:dataBinding w:prefixMappings="xmlns:ns0='http://purl.org/dc/elements/1.1/' xmlns:ns1='http://schemas.openxmlformats.org/package/2006/metadata/core-properties' " w:xpath="/ns1:coreProperties[1]/ns0:title[1]" w:storeItemID="{6C3C8BC8-F283-45AE-878A-BAB7291924A1}"/>
                               <w:text/>
                             </w:sdtPr>
+                            <w:sdtEndPr/>
                             <w:sdtContent>
                               <w:p>
                                 <w:pPr>
@@ -1016,832 +1025,328 @@
       </w:r>
     </w:p>
     <w:p>
-      <w:r>
+      <w:pPr>
         <w:rPr>
           <w:b/>
           <w:bCs/>
         </w:rPr>
-        <w:t>Human</w:t>
-      </w:r>
-      <w:r>
-        <w:t>: necesito que me lo expreses como tablas y campos</w:t>
-      </w:r>
-    </w:p>
-    <w:p>
-      <w:proofErr w:type="spellStart"/>
-      <w:r>
+      </w:pPr>
+    </w:p>
+    <w:p>
+      <w:pPr>
         <w:rPr>
-          <w:b/>
-          <w:bCs/>
+          <w:u w:val="single"/>
         </w:rPr>
-        <w:t>Assistant</w:t>
-      </w:r>
-      <w:proofErr w:type="spellEnd"/>
-      <w:r>
-        <w:t>: Aquí está el diseño preliminar de las tablas y campos principales:</w:t>
-      </w:r>
-    </w:p>
-    <w:p>
-      <w:pPr>
-        <w:pStyle w:val="Prrafodelista"/>
-        <w:numPr>
-          <w:ilvl w:val="0"/>
-          <w:numId w:val="2"/>
-        </w:numPr>
-      </w:pPr>
-      <w:r>
-        <w:t>CLIENTES</w:t>
-      </w:r>
-    </w:p>
-    <w:p>
-      <w:pPr>
-        <w:pStyle w:val="Prrafodelista"/>
-        <w:numPr>
-          <w:ilvl w:val="0"/>
-          <w:numId w:val="1"/>
-        </w:numPr>
-      </w:pPr>
-      <w:proofErr w:type="spellStart"/>
-      <w:r>
-        <w:t>ID_Cliente</w:t>
-      </w:r>
-      <w:proofErr w:type="spellEnd"/>
-      <w:r>
-        <w:t xml:space="preserve"> (PK)</w:t>
-      </w:r>
-    </w:p>
-    <w:p>
-      <w:pPr>
-        <w:pStyle w:val="Prrafodelista"/>
-        <w:numPr>
-          <w:ilvl w:val="0"/>
-          <w:numId w:val="1"/>
-        </w:numPr>
-      </w:pPr>
-      <w:r>
-        <w:t>DNI/RUC</w:t>
-      </w:r>
-    </w:p>
-    <w:p>
-      <w:pPr>
-        <w:pStyle w:val="Prrafodelista"/>
-        <w:numPr>
-          <w:ilvl w:val="0"/>
-          <w:numId w:val="1"/>
-        </w:numPr>
-      </w:pPr>
-      <w:r>
-        <w:t>Nombre</w:t>
-      </w:r>
-    </w:p>
-    <w:p>
-      <w:pPr>
-        <w:pStyle w:val="Prrafodelista"/>
-        <w:numPr>
-          <w:ilvl w:val="0"/>
-          <w:numId w:val="1"/>
-        </w:numPr>
-      </w:pPr>
-      <w:r>
-        <w:t>Apellidos</w:t>
-      </w:r>
-    </w:p>
-    <w:p>
-      <w:pPr>
-        <w:pStyle w:val="Prrafodelista"/>
-        <w:numPr>
-          <w:ilvl w:val="0"/>
-          <w:numId w:val="1"/>
-        </w:numPr>
-      </w:pPr>
-      <w:proofErr w:type="spellStart"/>
-      <w:r>
-        <w:t>Fecha_Nacimiento</w:t>
-      </w:r>
-      <w:proofErr w:type="spellEnd"/>
-    </w:p>
-    <w:p>
-      <w:pPr>
-        <w:pStyle w:val="Prrafodelista"/>
-        <w:numPr>
-          <w:ilvl w:val="0"/>
-          <w:numId w:val="1"/>
-        </w:numPr>
-      </w:pPr>
-      <w:r>
-        <w:t>Dirección</w:t>
-      </w:r>
-    </w:p>
-    <w:p>
-      <w:pPr>
-        <w:pStyle w:val="Prrafodelista"/>
-        <w:numPr>
-          <w:ilvl w:val="0"/>
-          <w:numId w:val="1"/>
-        </w:numPr>
-      </w:pPr>
-      <w:r>
-        <w:t>Ciudad</w:t>
-      </w:r>
-    </w:p>
-    <w:p>
-      <w:pPr>
-        <w:pStyle w:val="Prrafodelista"/>
-        <w:numPr>
-          <w:ilvl w:val="0"/>
-          <w:numId w:val="1"/>
-        </w:numPr>
-      </w:pPr>
-      <w:r>
-        <w:t>Teléfono</w:t>
-      </w:r>
-    </w:p>
-    <w:p>
-      <w:pPr>
-        <w:pStyle w:val="Prrafodelista"/>
-        <w:numPr>
-          <w:ilvl w:val="0"/>
-          <w:numId w:val="1"/>
-        </w:numPr>
-      </w:pPr>
-      <w:r>
-        <w:t>Email</w:t>
-      </w:r>
-    </w:p>
-    <w:p>
-      <w:pPr>
-        <w:pStyle w:val="Prrafodelista"/>
-        <w:numPr>
-          <w:ilvl w:val="0"/>
-          <w:numId w:val="1"/>
-        </w:numPr>
-      </w:pPr>
-      <w:proofErr w:type="spellStart"/>
-      <w:r>
-        <w:t>Fecha_Registro</w:t>
-      </w:r>
-      <w:proofErr w:type="spellEnd"/>
-    </w:p>
-    <w:p>
-      <w:pPr>
-        <w:pStyle w:val="Prrafodelista"/>
-        <w:numPr>
-          <w:ilvl w:val="0"/>
-          <w:numId w:val="2"/>
-        </w:numPr>
-      </w:pPr>
-      <w:r>
-        <w:t>POLIZAS</w:t>
-      </w:r>
-    </w:p>
-    <w:p>
-      <w:pPr>
-        <w:pStyle w:val="Prrafodelista"/>
-        <w:numPr>
-          <w:ilvl w:val="0"/>
-          <w:numId w:val="1"/>
-        </w:numPr>
-      </w:pPr>
-      <w:proofErr w:type="spellStart"/>
-      <w:r>
-        <w:t>ID_Poliza</w:t>
-      </w:r>
-      <w:proofErr w:type="spellEnd"/>
-      <w:r>
-        <w:t xml:space="preserve"> (PK)</w:t>
-      </w:r>
-    </w:p>
-    <w:p>
-      <w:pPr>
-        <w:pStyle w:val="Prrafodelista"/>
-        <w:numPr>
-          <w:ilvl w:val="0"/>
-          <w:numId w:val="1"/>
-        </w:numPr>
-      </w:pPr>
-      <w:proofErr w:type="spellStart"/>
-      <w:r>
-        <w:t>ID_Cliente</w:t>
-      </w:r>
-      <w:proofErr w:type="spellEnd"/>
-      <w:r>
-        <w:t xml:space="preserve"> (FK)</w:t>
-      </w:r>
-    </w:p>
-    <w:p>
-      <w:pPr>
-        <w:pStyle w:val="Prrafodelista"/>
-        <w:numPr>
-          <w:ilvl w:val="0"/>
-          <w:numId w:val="1"/>
-        </w:numPr>
-      </w:pPr>
-      <w:proofErr w:type="spellStart"/>
-      <w:r>
-        <w:t>ID_Tipo_Seguro</w:t>
-      </w:r>
-      <w:proofErr w:type="spellEnd"/>
-      <w:r>
-        <w:t xml:space="preserve"> (FK)</w:t>
-      </w:r>
-    </w:p>
-    <w:p>
-      <w:pPr>
-        <w:pStyle w:val="Prrafodelista"/>
-        <w:numPr>
-          <w:ilvl w:val="0"/>
-          <w:numId w:val="1"/>
-        </w:numPr>
-      </w:pPr>
-      <w:proofErr w:type="spellStart"/>
-      <w:r>
-        <w:t>ID_Agente</w:t>
-      </w:r>
-      <w:proofErr w:type="spellEnd"/>
-      <w:r>
-        <w:t xml:space="preserve"> (FK)</w:t>
-      </w:r>
-    </w:p>
-    <w:p>
-      <w:pPr>
-        <w:pStyle w:val="Prrafodelista"/>
-        <w:numPr>
-          <w:ilvl w:val="0"/>
-          <w:numId w:val="1"/>
-        </w:numPr>
-      </w:pPr>
-      <w:proofErr w:type="spellStart"/>
-      <w:r>
-        <w:t>Numero_Poliza</w:t>
-      </w:r>
-      <w:proofErr w:type="spellEnd"/>
-    </w:p>
-    <w:p>
-      <w:pPr>
-        <w:pStyle w:val="Prrafodelista"/>
-        <w:numPr>
-          <w:ilvl w:val="0"/>
-          <w:numId w:val="1"/>
-        </w:numPr>
-      </w:pPr>
-      <w:proofErr w:type="spellStart"/>
-      <w:r>
-        <w:t>Fecha_Inicio</w:t>
-      </w:r>
-      <w:proofErr w:type="spellEnd"/>
-    </w:p>
-    <w:p>
-      <w:pPr>
-        <w:pStyle w:val="Prrafodelista"/>
-        <w:numPr>
-          <w:ilvl w:val="0"/>
-          <w:numId w:val="1"/>
-        </w:numPr>
-      </w:pPr>
-      <w:proofErr w:type="spellStart"/>
-      <w:r>
-        <w:t>Fecha_Fin</w:t>
-      </w:r>
-      <w:proofErr w:type="spellEnd"/>
-    </w:p>
-    <w:p>
-      <w:pPr>
-        <w:pStyle w:val="Prrafodelista"/>
-        <w:numPr>
-          <w:ilvl w:val="0"/>
-          <w:numId w:val="1"/>
-        </w:numPr>
-      </w:pPr>
-      <w:proofErr w:type="spellStart"/>
-      <w:r>
-        <w:t>Prima_Anual</w:t>
-      </w:r>
-      <w:proofErr w:type="spellEnd"/>
-    </w:p>
-    <w:p>
-      <w:pPr>
-        <w:pStyle w:val="Prrafodelista"/>
-        <w:numPr>
-          <w:ilvl w:val="0"/>
-          <w:numId w:val="1"/>
-        </w:numPr>
-      </w:pPr>
-      <w:r>
-        <w:t>Estado</w:t>
-      </w:r>
-    </w:p>
-    <w:p>
-      <w:pPr>
-        <w:pStyle w:val="Prrafodelista"/>
-        <w:numPr>
-          <w:ilvl w:val="0"/>
-          <w:numId w:val="1"/>
-        </w:numPr>
-      </w:pPr>
-      <w:proofErr w:type="spellStart"/>
-      <w:r>
-        <w:t>Forma_Pago</w:t>
-      </w:r>
-      <w:proofErr w:type="spellEnd"/>
-    </w:p>
-    <w:p>
-      <w:pPr>
-        <w:pStyle w:val="Prrafodelista"/>
-        <w:numPr>
-          <w:ilvl w:val="0"/>
-          <w:numId w:val="2"/>
-        </w:numPr>
-      </w:pPr>
-      <w:r>
-        <w:t>TIPOS_SEGURO</w:t>
-      </w:r>
-    </w:p>
-    <w:p>
-      <w:pPr>
-        <w:pStyle w:val="Prrafodelista"/>
-        <w:numPr>
-          <w:ilvl w:val="0"/>
-          <w:numId w:val="1"/>
-        </w:numPr>
-      </w:pPr>
-      <w:proofErr w:type="spellStart"/>
-      <w:r>
-        <w:t>ID_Tipo_Seguro</w:t>
-      </w:r>
-      <w:proofErr w:type="spellEnd"/>
-      <w:r>
-        <w:t xml:space="preserve"> (PK)</w:t>
-      </w:r>
-    </w:p>
-    <w:p>
-      <w:pPr>
-        <w:pStyle w:val="Prrafodelista"/>
-        <w:numPr>
-          <w:ilvl w:val="0"/>
-          <w:numId w:val="1"/>
-        </w:numPr>
-      </w:pPr>
-      <w:proofErr w:type="spellStart"/>
-      <w:r>
-        <w:t>Nombre_Seguro</w:t>
-      </w:r>
-      <w:proofErr w:type="spellEnd"/>
-    </w:p>
-    <w:p>
-      <w:pPr>
-        <w:pStyle w:val="Prrafodelista"/>
-        <w:numPr>
-          <w:ilvl w:val="0"/>
-          <w:numId w:val="1"/>
-        </w:numPr>
-      </w:pPr>
-      <w:proofErr w:type="spellStart"/>
-      <w:r>
-        <w:t>Descripcion</w:t>
-      </w:r>
-      <w:proofErr w:type="spellEnd"/>
-    </w:p>
-    <w:p>
-      <w:pPr>
-        <w:pStyle w:val="Prrafodelista"/>
-        <w:numPr>
-          <w:ilvl w:val="0"/>
-          <w:numId w:val="1"/>
-        </w:numPr>
-      </w:pPr>
-      <w:proofErr w:type="spellStart"/>
-      <w:r>
-        <w:t>Cobertura_Base</w:t>
-      </w:r>
-      <w:proofErr w:type="spellEnd"/>
-    </w:p>
-    <w:p>
-      <w:pPr>
-        <w:pStyle w:val="Prrafodelista"/>
-        <w:numPr>
-          <w:ilvl w:val="0"/>
-          <w:numId w:val="1"/>
-        </w:numPr>
-      </w:pPr>
-      <w:proofErr w:type="spellStart"/>
-      <w:r>
-        <w:t>Prima_Base</w:t>
-      </w:r>
-      <w:proofErr w:type="spellEnd"/>
-    </w:p>
-    <w:p>
-      <w:pPr>
-        <w:pStyle w:val="Prrafodelista"/>
-        <w:numPr>
-          <w:ilvl w:val="0"/>
-          <w:numId w:val="2"/>
-        </w:numPr>
-      </w:pPr>
-      <w:r>
-        <w:t>RECLAMACIONES</w:t>
-      </w:r>
-    </w:p>
-    <w:p>
-      <w:pPr>
-        <w:pStyle w:val="Prrafodelista"/>
-        <w:numPr>
-          <w:ilvl w:val="0"/>
-          <w:numId w:val="1"/>
-        </w:numPr>
-      </w:pPr>
-      <w:proofErr w:type="spellStart"/>
-      <w:r>
-        <w:t>ID_Reclamacion</w:t>
-      </w:r>
-      <w:proofErr w:type="spellEnd"/>
-      <w:r>
-        <w:t xml:space="preserve"> (PK)</w:t>
-      </w:r>
-    </w:p>
-    <w:p>
-      <w:pPr>
-        <w:pStyle w:val="Prrafodelista"/>
-        <w:numPr>
-          <w:ilvl w:val="0"/>
-          <w:numId w:val="1"/>
-        </w:numPr>
-      </w:pPr>
-      <w:proofErr w:type="spellStart"/>
-      <w:r>
-        <w:t>ID_Poliza</w:t>
-      </w:r>
-      <w:proofErr w:type="spellEnd"/>
-      <w:r>
-        <w:t xml:space="preserve"> (FK)</w:t>
-      </w:r>
-    </w:p>
-    <w:p>
-      <w:pPr>
-        <w:pStyle w:val="Prrafodelista"/>
-        <w:numPr>
-          <w:ilvl w:val="0"/>
-          <w:numId w:val="1"/>
-        </w:numPr>
-      </w:pPr>
-      <w:proofErr w:type="spellStart"/>
-      <w:r>
-        <w:lastRenderedPageBreak/>
-        <w:t>Fecha_Reclamacion</w:t>
-      </w:r>
-      <w:proofErr w:type="spellEnd"/>
-    </w:p>
-    <w:p>
-      <w:pPr>
-        <w:pStyle w:val="Prrafodelista"/>
-        <w:numPr>
-          <w:ilvl w:val="0"/>
-          <w:numId w:val="1"/>
-        </w:numPr>
-      </w:pPr>
-      <w:proofErr w:type="spellStart"/>
-      <w:r>
-        <w:t>Tipo_Siniestro</w:t>
-      </w:r>
-      <w:proofErr w:type="spellEnd"/>
-    </w:p>
-    <w:p>
-      <w:pPr>
-        <w:pStyle w:val="Prrafodelista"/>
-        <w:numPr>
-          <w:ilvl w:val="0"/>
-          <w:numId w:val="1"/>
-        </w:numPr>
-      </w:pPr>
-      <w:proofErr w:type="spellStart"/>
-      <w:r>
-        <w:t>Descripcion</w:t>
-      </w:r>
-      <w:proofErr w:type="spellEnd"/>
-    </w:p>
-    <w:p>
-      <w:pPr>
-        <w:pStyle w:val="Prrafodelista"/>
-        <w:numPr>
-          <w:ilvl w:val="0"/>
-          <w:numId w:val="1"/>
-        </w:numPr>
-      </w:pPr>
-      <w:r>
-        <w:t>Estado</w:t>
-      </w:r>
-    </w:p>
-    <w:p>
-      <w:pPr>
-        <w:pStyle w:val="Prrafodelista"/>
-        <w:numPr>
-          <w:ilvl w:val="0"/>
-          <w:numId w:val="1"/>
-        </w:numPr>
-      </w:pPr>
-      <w:proofErr w:type="spellStart"/>
-      <w:r>
-        <w:t>Monto_Reclamado</w:t>
-      </w:r>
-      <w:proofErr w:type="spellEnd"/>
-    </w:p>
-    <w:p>
-      <w:pPr>
-        <w:pStyle w:val="Prrafodelista"/>
-        <w:numPr>
-          <w:ilvl w:val="0"/>
-          <w:numId w:val="1"/>
-        </w:numPr>
-      </w:pPr>
-      <w:proofErr w:type="spellStart"/>
-      <w:r>
-        <w:t>Monto_Aprobado</w:t>
-      </w:r>
-      <w:proofErr w:type="spellEnd"/>
-    </w:p>
-    <w:p>
-      <w:pPr>
-        <w:pStyle w:val="Prrafodelista"/>
-        <w:numPr>
-          <w:ilvl w:val="0"/>
-          <w:numId w:val="1"/>
-        </w:numPr>
-      </w:pPr>
-      <w:proofErr w:type="spellStart"/>
-      <w:r>
-        <w:t>Fecha_Resolucion</w:t>
-      </w:r>
-      <w:proofErr w:type="spellEnd"/>
-    </w:p>
-    <w:p>
-      <w:pPr>
-        <w:pStyle w:val="Prrafodelista"/>
-        <w:numPr>
-          <w:ilvl w:val="0"/>
-          <w:numId w:val="2"/>
-        </w:numPr>
-      </w:pPr>
-      <w:r>
-        <w:t>AGENTES</w:t>
-      </w:r>
-    </w:p>
-    <w:p>
-      <w:pPr>
-        <w:pStyle w:val="Prrafodelista"/>
-        <w:numPr>
-          <w:ilvl w:val="0"/>
-          <w:numId w:val="1"/>
-        </w:numPr>
-      </w:pPr>
-      <w:proofErr w:type="spellStart"/>
-      <w:r>
-        <w:t>ID_Agente</w:t>
-      </w:r>
-      <w:proofErr w:type="spellEnd"/>
-      <w:r>
-        <w:t xml:space="preserve"> (PK)</w:t>
-      </w:r>
-    </w:p>
-    <w:p>
-      <w:pPr>
-        <w:pStyle w:val="Prrafodelista"/>
-        <w:numPr>
-          <w:ilvl w:val="0"/>
-          <w:numId w:val="1"/>
-        </w:numPr>
-      </w:pPr>
-      <w:r>
-        <w:t>DNI</w:t>
-      </w:r>
-    </w:p>
-    <w:p>
-      <w:pPr>
-        <w:pStyle w:val="Prrafodelista"/>
-        <w:numPr>
-          <w:ilvl w:val="0"/>
-          <w:numId w:val="1"/>
-        </w:numPr>
-      </w:pPr>
-      <w:r>
-        <w:t>Nombre</w:t>
-      </w:r>
-    </w:p>
-    <w:p>
-      <w:pPr>
-        <w:pStyle w:val="Prrafodelista"/>
-        <w:numPr>
-          <w:ilvl w:val="0"/>
-          <w:numId w:val="1"/>
-        </w:numPr>
-      </w:pPr>
-      <w:r>
-        <w:t>Apellidos</w:t>
-      </w:r>
-    </w:p>
-    <w:p>
-      <w:pPr>
-        <w:pStyle w:val="Prrafodelista"/>
-        <w:numPr>
-          <w:ilvl w:val="0"/>
-          <w:numId w:val="1"/>
-        </w:numPr>
-      </w:pPr>
-      <w:r>
-        <w:t>Teléfono</w:t>
-      </w:r>
-    </w:p>
-    <w:p>
-      <w:pPr>
-        <w:pStyle w:val="Prrafodelista"/>
-        <w:numPr>
-          <w:ilvl w:val="0"/>
-          <w:numId w:val="1"/>
-        </w:numPr>
-      </w:pPr>
-      <w:r>
-        <w:t>Email</w:t>
-      </w:r>
-    </w:p>
-    <w:p>
-      <w:pPr>
-        <w:pStyle w:val="Prrafodelista"/>
-        <w:numPr>
-          <w:ilvl w:val="0"/>
-          <w:numId w:val="1"/>
-        </w:numPr>
-      </w:pPr>
-      <w:proofErr w:type="spellStart"/>
-      <w:r>
-        <w:t>Tipo_Agente</w:t>
-      </w:r>
-      <w:proofErr w:type="spellEnd"/>
-    </w:p>
-    <w:p>
-      <w:pPr>
-        <w:pStyle w:val="Prrafodelista"/>
-        <w:numPr>
-          <w:ilvl w:val="0"/>
-          <w:numId w:val="1"/>
-        </w:numPr>
-      </w:pPr>
-      <w:proofErr w:type="spellStart"/>
-      <w:r>
-        <w:t>Comision_Base</w:t>
-      </w:r>
-      <w:proofErr w:type="spellEnd"/>
-    </w:p>
-    <w:p>
-      <w:pPr>
-        <w:pStyle w:val="Prrafodelista"/>
-        <w:numPr>
-          <w:ilvl w:val="0"/>
-          <w:numId w:val="1"/>
-        </w:numPr>
-      </w:pPr>
-      <w:proofErr w:type="spellStart"/>
-      <w:r>
-        <w:t>Fecha_Contratacion</w:t>
-      </w:r>
-      <w:proofErr w:type="spellEnd"/>
-    </w:p>
-    <w:p>
-      <w:pPr>
-        <w:pStyle w:val="Prrafodelista"/>
-        <w:numPr>
-          <w:ilvl w:val="0"/>
-          <w:numId w:val="1"/>
-        </w:numPr>
-      </w:pPr>
-      <w:r>
-        <w:t>Estado</w:t>
-      </w:r>
-    </w:p>
-    <w:p>
-      <w:pPr>
-        <w:pStyle w:val="Prrafodelista"/>
-        <w:numPr>
-          <w:ilvl w:val="0"/>
-          <w:numId w:val="2"/>
-        </w:numPr>
-      </w:pPr>
-      <w:r>
-        <w:t>PAGOS</w:t>
-      </w:r>
-    </w:p>
-    <w:p>
-      <w:pPr>
-        <w:pStyle w:val="Prrafodelista"/>
-        <w:numPr>
-          <w:ilvl w:val="0"/>
-          <w:numId w:val="1"/>
-        </w:numPr>
-      </w:pPr>
-      <w:proofErr w:type="spellStart"/>
-      <w:r>
-        <w:t>ID_Pago</w:t>
-      </w:r>
-      <w:proofErr w:type="spellEnd"/>
-      <w:r>
-        <w:t xml:space="preserve"> (PK)</w:t>
-      </w:r>
-    </w:p>
-    <w:p>
-      <w:pPr>
-        <w:pStyle w:val="Prrafodelista"/>
-        <w:numPr>
-          <w:ilvl w:val="0"/>
-          <w:numId w:val="1"/>
-        </w:numPr>
-      </w:pPr>
-      <w:proofErr w:type="spellStart"/>
-      <w:r>
-        <w:t>ID_Poliza</w:t>
-      </w:r>
-      <w:proofErr w:type="spellEnd"/>
-      <w:r>
-        <w:t xml:space="preserve"> (FK)</w:t>
-      </w:r>
-    </w:p>
-    <w:p>
-      <w:pPr>
-        <w:pStyle w:val="Prrafodelista"/>
-        <w:numPr>
-          <w:ilvl w:val="0"/>
-          <w:numId w:val="1"/>
-        </w:numPr>
-      </w:pPr>
-      <w:proofErr w:type="spellStart"/>
-      <w:r>
-        <w:t>Fecha_Pago</w:t>
-      </w:r>
-      <w:proofErr w:type="spellEnd"/>
-    </w:p>
-    <w:p>
-      <w:pPr>
-        <w:pStyle w:val="Prrafodelista"/>
-        <w:numPr>
-          <w:ilvl w:val="0"/>
-          <w:numId w:val="1"/>
-        </w:numPr>
-      </w:pPr>
-      <w:r>
-        <w:t>Monto</w:t>
-      </w:r>
-    </w:p>
-    <w:p>
-      <w:pPr>
-        <w:pStyle w:val="Prrafodelista"/>
-        <w:numPr>
-          <w:ilvl w:val="0"/>
-          <w:numId w:val="1"/>
-        </w:numPr>
-      </w:pPr>
-      <w:proofErr w:type="spellStart"/>
-      <w:r>
-        <w:t>Tipo_Pago</w:t>
-      </w:r>
-      <w:proofErr w:type="spellEnd"/>
-    </w:p>
-    <w:p>
-      <w:pPr>
-        <w:pStyle w:val="Prrafodelista"/>
-        <w:numPr>
-          <w:ilvl w:val="0"/>
-          <w:numId w:val="1"/>
-        </w:numPr>
-      </w:pPr>
-      <w:proofErr w:type="spellStart"/>
-      <w:r>
-        <w:t>Estado_Pago</w:t>
-      </w:r>
-      <w:proofErr w:type="spellEnd"/>
-    </w:p>
-    <w:p>
-      <w:pPr>
-        <w:pStyle w:val="Prrafodelista"/>
-        <w:numPr>
-          <w:ilvl w:val="0"/>
-          <w:numId w:val="1"/>
-        </w:numPr>
-      </w:pPr>
-      <w:proofErr w:type="spellStart"/>
-      <w:r>
-        <w:t>Referencia_Pago</w:t>
-      </w:r>
-      <w:proofErr w:type="spellEnd"/>
-    </w:p>
-    <w:p>
-      <w:r>
-        <w:t>¿Necesitas que agregue o modifique alguna tabla o campo específico?</w:t>
-      </w:r>
-    </w:p>
-    <w:p>
-      <w:pPr>
-        <w:pStyle w:val="Ttulo1"/>
-      </w:pPr>
+      </w:pPr>
+      <w:r>
+        <w:t>Estas son las tablas y campos que requiere</w:t>
+      </w:r>
       <w:bookmarkStart w:id="0" w:name="_GoBack"/>
       <w:bookmarkEnd w:id="0"/>
+    </w:p>
+    <w:p>
+      <w:r>
+        <w:t xml:space="preserve">- </w:t>
+      </w:r>
+      <w:proofErr w:type="spellStart"/>
+      <w:r>
+        <w:t>ID_Cliente</w:t>
+      </w:r>
+      <w:proofErr w:type="spellEnd"/>
+      <w:r>
+        <w:t xml:space="preserve"> (PK)</w:t>
+      </w:r>
+    </w:p>
+    <w:p>
+      <w:r>
+        <w:t>- DNI</w:t>
+      </w:r>
+    </w:p>
+    <w:p>
+      <w:r>
+        <w:t>- Nombre</w:t>
+      </w:r>
+    </w:p>
+    <w:p>
+      <w:r>
+        <w:t>- Teléfono</w:t>
+      </w:r>
+    </w:p>
+    <w:p>
+      <w:r>
+        <w:t>- Email</w:t>
+      </w:r>
+    </w:p>
+    <w:p/>
+    <w:p>
+      <w:r>
+        <w:t>2. POLIZAS</w:t>
+      </w:r>
+    </w:p>
+    <w:p>
+      <w:r>
+        <w:t xml:space="preserve">- </w:t>
+      </w:r>
+      <w:proofErr w:type="spellStart"/>
+      <w:r>
+        <w:t>ID_Poliza</w:t>
+      </w:r>
+      <w:proofErr w:type="spellEnd"/>
+      <w:r>
+        <w:t xml:space="preserve"> (PK)</w:t>
+      </w:r>
+    </w:p>
+    <w:p>
+      <w:r>
+        <w:t xml:space="preserve">- </w:t>
+      </w:r>
+      <w:proofErr w:type="spellStart"/>
+      <w:r>
+        <w:t>ID_Cliente</w:t>
+      </w:r>
+      <w:proofErr w:type="spellEnd"/>
+      <w:r>
+        <w:t xml:space="preserve"> (FK)</w:t>
+      </w:r>
+    </w:p>
+    <w:p>
+      <w:r>
+        <w:t xml:space="preserve">- </w:t>
+      </w:r>
+      <w:proofErr w:type="spellStart"/>
+      <w:r>
+        <w:t>ID_Tipo_Seguro</w:t>
+      </w:r>
+      <w:proofErr w:type="spellEnd"/>
+      <w:r>
+        <w:t xml:space="preserve"> (FK)</w:t>
+      </w:r>
+    </w:p>
+    <w:p>
+      <w:r>
+        <w:t xml:space="preserve">- </w:t>
+      </w:r>
+      <w:proofErr w:type="spellStart"/>
+      <w:r>
+        <w:t>Fecha_Inicio</w:t>
+      </w:r>
+      <w:proofErr w:type="spellEnd"/>
+    </w:p>
+    <w:p>
+      <w:r>
+        <w:t xml:space="preserve">- </w:t>
+      </w:r>
+      <w:proofErr w:type="spellStart"/>
+      <w:r>
+        <w:t>Fecha_Fin</w:t>
+      </w:r>
+      <w:proofErr w:type="spellEnd"/>
+    </w:p>
+    <w:p>
+      <w:r>
+        <w:t>- Prima</w:t>
+      </w:r>
+    </w:p>
+    <w:p>
+      <w:r>
+        <w:t>- Estado</w:t>
+      </w:r>
+    </w:p>
+    <w:p/>
+    <w:p>
+      <w:r>
+        <w:t>3. TIPOS_SEGURO</w:t>
+      </w:r>
+    </w:p>
+    <w:p>
+      <w:r>
+        <w:t xml:space="preserve">- </w:t>
+      </w:r>
+      <w:proofErr w:type="spellStart"/>
+      <w:r>
+        <w:t>ID_Tipo_Seguro</w:t>
+      </w:r>
+      <w:proofErr w:type="spellEnd"/>
+      <w:r>
+        <w:t xml:space="preserve"> (PK)</w:t>
+      </w:r>
+    </w:p>
+    <w:p>
+      <w:r>
+        <w:t xml:space="preserve">- </w:t>
+      </w:r>
+      <w:proofErr w:type="spellStart"/>
+      <w:r>
+        <w:t>Nombre_Seguro</w:t>
+      </w:r>
+      <w:proofErr w:type="spellEnd"/>
+    </w:p>
+    <w:p>
+      <w:r>
+        <w:t>- Cobertura</w:t>
+      </w:r>
+    </w:p>
+    <w:p>
+      <w:r>
+        <w:t xml:space="preserve">- </w:t>
+      </w:r>
+      <w:proofErr w:type="spellStart"/>
+      <w:r>
+        <w:t>Prima_Base</w:t>
+      </w:r>
+      <w:proofErr w:type="spellEnd"/>
+    </w:p>
+    <w:p/>
+    <w:p>
+      <w:r>
+        <w:t>4. RECLAMACIONES</w:t>
+      </w:r>
+    </w:p>
+    <w:p>
+      <w:r>
+        <w:t xml:space="preserve">- </w:t>
+      </w:r>
+      <w:proofErr w:type="spellStart"/>
+      <w:r>
+        <w:t>ID_Reclamacion</w:t>
+      </w:r>
+      <w:proofErr w:type="spellEnd"/>
+      <w:r>
+        <w:t xml:space="preserve"> (PK)</w:t>
+      </w:r>
+    </w:p>
+    <w:p>
+      <w:r>
+        <w:t xml:space="preserve">- </w:t>
+      </w:r>
+      <w:proofErr w:type="spellStart"/>
+      <w:r>
+        <w:t>ID_Poliza</w:t>
+      </w:r>
+      <w:proofErr w:type="spellEnd"/>
+      <w:r>
+        <w:t xml:space="preserve"> (FK)</w:t>
+      </w:r>
+    </w:p>
+    <w:p>
+      <w:r>
+        <w:t>- Fecha</w:t>
+      </w:r>
+    </w:p>
+    <w:p>
+      <w:r>
+        <w:t xml:space="preserve">- </w:t>
+      </w:r>
+      <w:proofErr w:type="spellStart"/>
+      <w:r>
+        <w:t>Descripcion</w:t>
+      </w:r>
+      <w:proofErr w:type="spellEnd"/>
+    </w:p>
+    <w:p>
+      <w:r>
+        <w:t>- Estado</w:t>
+      </w:r>
+    </w:p>
+    <w:p>
       <w:r>
         <w:lastRenderedPageBreak/>
+        <w:t>- Monto</w:t>
+      </w:r>
+    </w:p>
+    <w:p/>
+    <w:p>
+      <w:r>
+        <w:t>5. AGENTES</w:t>
+      </w:r>
+    </w:p>
+    <w:p>
+      <w:r>
+        <w:t xml:space="preserve">- </w:t>
+      </w:r>
+      <w:proofErr w:type="spellStart"/>
+      <w:r>
+        <w:t>ID_Agente</w:t>
+      </w:r>
+      <w:proofErr w:type="spellEnd"/>
+      <w:r>
+        <w:t xml:space="preserve"> (PK)</w:t>
+      </w:r>
+    </w:p>
+    <w:p>
+      <w:r>
+        <w:t>- Nombre</w:t>
+      </w:r>
+    </w:p>
+    <w:p>
+      <w:r>
+        <w:t>- Email</w:t>
+      </w:r>
+    </w:p>
+    <w:p>
+      <w:r>
+        <w:t xml:space="preserve">- </w:t>
+      </w:r>
+      <w:proofErr w:type="spellStart"/>
+      <w:r>
+        <w:t>Comision</w:t>
+      </w:r>
+      <w:proofErr w:type="spellEnd"/>
+    </w:p>
+    <w:p>
+      <w:r>
+        <w:t>- Estado</w:t>
+      </w:r>
+    </w:p>
+    <w:p/>
+    <w:p>
+      <w:r>
+        <w:t>6. PAGOS</w:t>
+      </w:r>
+    </w:p>
+    <w:p>
+      <w:r>
+        <w:t xml:space="preserve">- </w:t>
+      </w:r>
+      <w:proofErr w:type="spellStart"/>
+      <w:r>
+        <w:t>ID_Pago</w:t>
+      </w:r>
+      <w:proofErr w:type="spellEnd"/>
+      <w:r>
+        <w:t xml:space="preserve"> (PK)</w:t>
+      </w:r>
+    </w:p>
+    <w:p>
+      <w:r>
+        <w:t xml:space="preserve">- </w:t>
+      </w:r>
+      <w:proofErr w:type="spellStart"/>
+      <w:r>
+        <w:t>ID_Poliza</w:t>
+      </w:r>
+      <w:proofErr w:type="spellEnd"/>
+      <w:r>
+        <w:t xml:space="preserve"> (FK)</w:t>
+      </w:r>
+    </w:p>
+    <w:p>
+      <w:r>
+        <w:t>- Fecha</w:t>
+      </w:r>
+    </w:p>
+    <w:p>
+      <w:r>
+        <w:t>- Monto</w:t>
+      </w:r>
+    </w:p>
+    <w:p>
+      <w:r>
+        <w:t>- Estado</w:t>
+      </w:r>
+    </w:p>
+    <w:p>
+      <w:r>
         <w:t>Imagen Proyecto</w:t>
       </w:r>
     </w:p>
@@ -1850,6 +1355,7 @@
         <w:rPr>
           <w:noProof/>
         </w:rPr>
+        <w:lastRenderedPageBreak/>
         <w:drawing>
           <wp:inline distT="0" distB="0" distL="0" distR="0" wp14:anchorId="355D7458" wp14:editId="5D453034">
             <wp:extent cx="4876800" cy="4876800"/>
@@ -1906,6 +1412,119 @@
 <file path=word/numbering.xml><?xml version="1.0" encoding="utf-8"?>
 <w:numbering xmlns:wpc="http://schemas.microsoft.com/office/word/2010/wordprocessingCanvas" xmlns:cx="http://schemas.microsoft.com/office/drawing/2014/chartex" xmlns:cx1="http://schemas.microsoft.com/office/drawing/2015/9/8/chartex" xmlns:cx2="http://schemas.microsoft.com/office/drawing/2015/10/21/chartex" xmlns:cx3="http://schemas.microsoft.com/office/drawing/2016/5/9/chartex" xmlns:cx4="http://schemas.microsoft.com/office/drawing/2016/5/10/chartex" xmlns:cx5="http://schemas.microsoft.com/office/drawing/2016/5/11/chartex" xmlns:cx6="http://schemas.microsoft.com/office/drawing/2016/5/12/chartex" xmlns:cx7="http://schemas.microsoft.com/office/drawing/2016/5/13/chartex" xmlns:cx8="http://schemas.microsoft.com/office/drawing/2016/5/14/chartex" xmlns:mc="http://schemas.openxmlformats.org/markup-compatibility/2006" xmlns:aink="http://schemas.microsoft.com/office/drawing/2016/ink" xmlns:am3d="http://schemas.microsoft.com/office/drawing/2017/model3d" xmlns:o="urn:schemas-microsoft-com:office:office" xmlns:r="http://schemas.openxmlformats.org/officeDocument/2006/relationships" xmlns:m="http://schemas.openxmlformats.org/officeDocument/2006/math" xmlns:v="urn:schemas-microsoft-com:vml" xmlns:wp14="http://schemas.microsoft.com/office/word/2010/wordprocessingDrawing" xmlns:wp="http://schemas.openxmlformats.org/drawingml/2006/wordprocessingDrawing" xmlns:w10="urn:schemas-microsoft-com:office:word" xmlns:w="http://schemas.openxmlformats.org/wordprocessingml/2006/main" xmlns:w14="http://schemas.microsoft.com/office/word/2010/wordml" xmlns:w15="http://schemas.microsoft.com/office/word/2012/wordml" xmlns:w16cid="http://schemas.microsoft.com/office/word/2016/wordml/cid" xmlns:w16se="http://schemas.microsoft.com/office/word/2015/wordml/symex" xmlns:wpg="http://schemas.microsoft.com/office/word/2010/wordprocessingGroup" xmlns:wpi="http://schemas.microsoft.com/office/word/2010/wordprocessingInk" xmlns:wne="http://schemas.microsoft.com/office/word/2006/wordml" xmlns:wps="http://schemas.microsoft.com/office/word/2010/wordprocessingShape" mc:Ignorable="w14 w15 w16se w16cid wp14">
   <w:abstractNum w:abstractNumId="0" w15:restartNumberingAfterBreak="0">
+    <w:nsid w:val="05222521"/>
+    <w:multiLevelType w:val="hybridMultilevel"/>
+    <w:tmpl w:val="48FC6DE6"/>
+    <w:lvl w:ilvl="0" w:tplc="AC4671B4">
+      <w:start w:val="1"/>
+      <w:numFmt w:val="decimal"/>
+      <w:lvlText w:val="%1."/>
+      <w:lvlJc w:val="left"/>
+      <w:pPr>
+        <w:tabs>
+          <w:tab w:val="num" w:pos="720"/>
+        </w:tabs>
+        <w:ind w:left="720" w:hanging="360"/>
+      </w:pPr>
+    </w:lvl>
+    <w:lvl w:ilvl="1" w:tplc="8788DB9C">
+      <w:start w:val="6"/>
+      <w:numFmt w:val="decimal"/>
+      <w:lvlText w:val="%2."/>
+      <w:lvlJc w:val="left"/>
+      <w:pPr>
+        <w:tabs>
+          <w:tab w:val="num" w:pos="1440"/>
+        </w:tabs>
+        <w:ind w:left="1440" w:hanging="360"/>
+      </w:pPr>
+    </w:lvl>
+    <w:lvl w:ilvl="2" w:tplc="AD6C8BF0" w:tentative="1">
+      <w:start w:val="1"/>
+      <w:numFmt w:val="decimal"/>
+      <w:lvlText w:val="%3."/>
+      <w:lvlJc w:val="left"/>
+      <w:pPr>
+        <w:tabs>
+          <w:tab w:val="num" w:pos="2160"/>
+        </w:tabs>
+        <w:ind w:left="2160" w:hanging="360"/>
+      </w:pPr>
+    </w:lvl>
+    <w:lvl w:ilvl="3" w:tplc="E88A9B28" w:tentative="1">
+      <w:start w:val="1"/>
+      <w:numFmt w:val="decimal"/>
+      <w:lvlText w:val="%4."/>
+      <w:lvlJc w:val="left"/>
+      <w:pPr>
+        <w:tabs>
+          <w:tab w:val="num" w:pos="2880"/>
+        </w:tabs>
+        <w:ind w:left="2880" w:hanging="360"/>
+      </w:pPr>
+    </w:lvl>
+    <w:lvl w:ilvl="4" w:tplc="EC787990" w:tentative="1">
+      <w:start w:val="1"/>
+      <w:numFmt w:val="decimal"/>
+      <w:lvlText w:val="%5."/>
+      <w:lvlJc w:val="left"/>
+      <w:pPr>
+        <w:tabs>
+          <w:tab w:val="num" w:pos="3600"/>
+        </w:tabs>
+        <w:ind w:left="3600" w:hanging="360"/>
+      </w:pPr>
+    </w:lvl>
+    <w:lvl w:ilvl="5" w:tplc="12ACB634" w:tentative="1">
+      <w:start w:val="1"/>
+      <w:numFmt w:val="decimal"/>
+      <w:lvlText w:val="%6."/>
+      <w:lvlJc w:val="left"/>
+      <w:pPr>
+        <w:tabs>
+          <w:tab w:val="num" w:pos="4320"/>
+        </w:tabs>
+        <w:ind w:left="4320" w:hanging="360"/>
+      </w:pPr>
+    </w:lvl>
+    <w:lvl w:ilvl="6" w:tplc="741CCFE6" w:tentative="1">
+      <w:start w:val="1"/>
+      <w:numFmt w:val="decimal"/>
+      <w:lvlText w:val="%7."/>
+      <w:lvlJc w:val="left"/>
+      <w:pPr>
+        <w:tabs>
+          <w:tab w:val="num" w:pos="5040"/>
+        </w:tabs>
+        <w:ind w:left="5040" w:hanging="360"/>
+      </w:pPr>
+    </w:lvl>
+    <w:lvl w:ilvl="7" w:tplc="5D223BAE" w:tentative="1">
+      <w:start w:val="1"/>
+      <w:numFmt w:val="decimal"/>
+      <w:lvlText w:val="%8."/>
+      <w:lvlJc w:val="left"/>
+      <w:pPr>
+        <w:tabs>
+          <w:tab w:val="num" w:pos="5760"/>
+        </w:tabs>
+        <w:ind w:left="5760" w:hanging="360"/>
+      </w:pPr>
+    </w:lvl>
+    <w:lvl w:ilvl="8" w:tplc="DFC8778A" w:tentative="1">
+      <w:start w:val="1"/>
+      <w:numFmt w:val="decimal"/>
+      <w:lvlText w:val="%9."/>
+      <w:lvlJc w:val="left"/>
+      <w:pPr>
+        <w:tabs>
+          <w:tab w:val="num" w:pos="6480"/>
+        </w:tabs>
+        <w:ind w:left="6480" w:hanging="360"/>
+      </w:pPr>
+    </w:lvl>
+  </w:abstractNum>
+  <w:abstractNum w:abstractNumId="1" w15:restartNumberingAfterBreak="0">
     <w:nsid w:val="15AD515F"/>
     <w:multiLevelType w:val="hybridMultilevel"/>
     <w:tmpl w:val="EF54F7EE"/>
@@ -1991,7 +1610,467 @@
       </w:pPr>
     </w:lvl>
   </w:abstractNum>
-  <w:abstractNum w:abstractNumId="1" w15:restartNumberingAfterBreak="0">
+  <w:abstractNum w:abstractNumId="2" w15:restartNumberingAfterBreak="0">
+    <w:nsid w:val="344C0D52"/>
+    <w:multiLevelType w:val="hybridMultilevel"/>
+    <w:tmpl w:val="5D3057FC"/>
+    <w:lvl w:ilvl="0" w:tplc="D284C838">
+      <w:start w:val="1"/>
+      <w:numFmt w:val="decimal"/>
+      <w:lvlText w:val="%1."/>
+      <w:lvlJc w:val="left"/>
+      <w:pPr>
+        <w:tabs>
+          <w:tab w:val="num" w:pos="720"/>
+        </w:tabs>
+        <w:ind w:left="720" w:hanging="360"/>
+      </w:pPr>
+    </w:lvl>
+    <w:lvl w:ilvl="1" w:tplc="9E54999E">
+      <w:start w:val="5"/>
+      <w:numFmt w:val="bullet"/>
+      <w:lvlText w:val="o"/>
+      <w:lvlJc w:val="left"/>
+      <w:pPr>
+        <w:tabs>
+          <w:tab w:val="num" w:pos="1440"/>
+        </w:tabs>
+        <w:ind w:left="1440" w:hanging="360"/>
+      </w:pPr>
+      <w:rPr>
+        <w:rFonts w:ascii="Courier New" w:hAnsi="Courier New" w:hint="default"/>
+        <w:sz w:val="20"/>
+      </w:rPr>
+    </w:lvl>
+    <w:lvl w:ilvl="2" w:tplc="D79C2116" w:tentative="1">
+      <w:start w:val="1"/>
+      <w:numFmt w:val="decimal"/>
+      <w:lvlText w:val="%3."/>
+      <w:lvlJc w:val="left"/>
+      <w:pPr>
+        <w:tabs>
+          <w:tab w:val="num" w:pos="2160"/>
+        </w:tabs>
+        <w:ind w:left="2160" w:hanging="360"/>
+      </w:pPr>
+    </w:lvl>
+    <w:lvl w:ilvl="3" w:tplc="C9427C2A" w:tentative="1">
+      <w:start w:val="1"/>
+      <w:numFmt w:val="decimal"/>
+      <w:lvlText w:val="%4."/>
+      <w:lvlJc w:val="left"/>
+      <w:pPr>
+        <w:tabs>
+          <w:tab w:val="num" w:pos="2880"/>
+        </w:tabs>
+        <w:ind w:left="2880" w:hanging="360"/>
+      </w:pPr>
+    </w:lvl>
+    <w:lvl w:ilvl="4" w:tplc="F864B1AC" w:tentative="1">
+      <w:start w:val="1"/>
+      <w:numFmt w:val="decimal"/>
+      <w:lvlText w:val="%5."/>
+      <w:lvlJc w:val="left"/>
+      <w:pPr>
+        <w:tabs>
+          <w:tab w:val="num" w:pos="3600"/>
+        </w:tabs>
+        <w:ind w:left="3600" w:hanging="360"/>
+      </w:pPr>
+    </w:lvl>
+    <w:lvl w:ilvl="5" w:tplc="C8829AEE" w:tentative="1">
+      <w:start w:val="1"/>
+      <w:numFmt w:val="decimal"/>
+      <w:lvlText w:val="%6."/>
+      <w:lvlJc w:val="left"/>
+      <w:pPr>
+        <w:tabs>
+          <w:tab w:val="num" w:pos="4320"/>
+        </w:tabs>
+        <w:ind w:left="4320" w:hanging="360"/>
+      </w:pPr>
+    </w:lvl>
+    <w:lvl w:ilvl="6" w:tplc="01E8A356" w:tentative="1">
+      <w:start w:val="1"/>
+      <w:numFmt w:val="decimal"/>
+      <w:lvlText w:val="%7."/>
+      <w:lvlJc w:val="left"/>
+      <w:pPr>
+        <w:tabs>
+          <w:tab w:val="num" w:pos="5040"/>
+        </w:tabs>
+        <w:ind w:left="5040" w:hanging="360"/>
+      </w:pPr>
+    </w:lvl>
+    <w:lvl w:ilvl="7" w:tplc="A67679DC" w:tentative="1">
+      <w:start w:val="1"/>
+      <w:numFmt w:val="decimal"/>
+      <w:lvlText w:val="%8."/>
+      <w:lvlJc w:val="left"/>
+      <w:pPr>
+        <w:tabs>
+          <w:tab w:val="num" w:pos="5760"/>
+        </w:tabs>
+        <w:ind w:left="5760" w:hanging="360"/>
+      </w:pPr>
+    </w:lvl>
+    <w:lvl w:ilvl="8" w:tplc="6954592A" w:tentative="1">
+      <w:start w:val="1"/>
+      <w:numFmt w:val="decimal"/>
+      <w:lvlText w:val="%9."/>
+      <w:lvlJc w:val="left"/>
+      <w:pPr>
+        <w:tabs>
+          <w:tab w:val="num" w:pos="6480"/>
+        </w:tabs>
+        <w:ind w:left="6480" w:hanging="360"/>
+      </w:pPr>
+    </w:lvl>
+  </w:abstractNum>
+  <w:abstractNum w:abstractNumId="3" w15:restartNumberingAfterBreak="0">
+    <w:nsid w:val="3875110B"/>
+    <w:multiLevelType w:val="hybridMultilevel"/>
+    <w:tmpl w:val="1E74A808"/>
+    <w:lvl w:ilvl="0" w:tplc="D62834E0">
+      <w:start w:val="1"/>
+      <w:numFmt w:val="decimal"/>
+      <w:lvlText w:val="%1."/>
+      <w:lvlJc w:val="left"/>
+      <w:pPr>
+        <w:tabs>
+          <w:tab w:val="num" w:pos="720"/>
+        </w:tabs>
+        <w:ind w:left="720" w:hanging="360"/>
+      </w:pPr>
+    </w:lvl>
+    <w:lvl w:ilvl="1" w:tplc="DE341116">
+      <w:start w:val="6"/>
+      <w:numFmt w:val="bullet"/>
+      <w:lvlText w:val="o"/>
+      <w:lvlJc w:val="left"/>
+      <w:pPr>
+        <w:tabs>
+          <w:tab w:val="num" w:pos="1440"/>
+        </w:tabs>
+        <w:ind w:left="1440" w:hanging="360"/>
+      </w:pPr>
+      <w:rPr>
+        <w:rFonts w:ascii="Courier New" w:hAnsi="Courier New" w:hint="default"/>
+        <w:sz w:val="20"/>
+      </w:rPr>
+    </w:lvl>
+    <w:lvl w:ilvl="2" w:tplc="EF6C9A22" w:tentative="1">
+      <w:start w:val="1"/>
+      <w:numFmt w:val="decimal"/>
+      <w:lvlText w:val="%3."/>
+      <w:lvlJc w:val="left"/>
+      <w:pPr>
+        <w:tabs>
+          <w:tab w:val="num" w:pos="2160"/>
+        </w:tabs>
+        <w:ind w:left="2160" w:hanging="360"/>
+      </w:pPr>
+    </w:lvl>
+    <w:lvl w:ilvl="3" w:tplc="B8B0E2F8" w:tentative="1">
+      <w:start w:val="1"/>
+      <w:numFmt w:val="decimal"/>
+      <w:lvlText w:val="%4."/>
+      <w:lvlJc w:val="left"/>
+      <w:pPr>
+        <w:tabs>
+          <w:tab w:val="num" w:pos="2880"/>
+        </w:tabs>
+        <w:ind w:left="2880" w:hanging="360"/>
+      </w:pPr>
+    </w:lvl>
+    <w:lvl w:ilvl="4" w:tplc="E6B42324" w:tentative="1">
+      <w:start w:val="1"/>
+      <w:numFmt w:val="decimal"/>
+      <w:lvlText w:val="%5."/>
+      <w:lvlJc w:val="left"/>
+      <w:pPr>
+        <w:tabs>
+          <w:tab w:val="num" w:pos="3600"/>
+        </w:tabs>
+        <w:ind w:left="3600" w:hanging="360"/>
+      </w:pPr>
+    </w:lvl>
+    <w:lvl w:ilvl="5" w:tplc="63A2C426" w:tentative="1">
+      <w:start w:val="1"/>
+      <w:numFmt w:val="decimal"/>
+      <w:lvlText w:val="%6."/>
+      <w:lvlJc w:val="left"/>
+      <w:pPr>
+        <w:tabs>
+          <w:tab w:val="num" w:pos="4320"/>
+        </w:tabs>
+        <w:ind w:left="4320" w:hanging="360"/>
+      </w:pPr>
+    </w:lvl>
+    <w:lvl w:ilvl="6" w:tplc="76D42D8C" w:tentative="1">
+      <w:start w:val="1"/>
+      <w:numFmt w:val="decimal"/>
+      <w:lvlText w:val="%7."/>
+      <w:lvlJc w:val="left"/>
+      <w:pPr>
+        <w:tabs>
+          <w:tab w:val="num" w:pos="5040"/>
+        </w:tabs>
+        <w:ind w:left="5040" w:hanging="360"/>
+      </w:pPr>
+    </w:lvl>
+    <w:lvl w:ilvl="7" w:tplc="B6742212" w:tentative="1">
+      <w:start w:val="1"/>
+      <w:numFmt w:val="decimal"/>
+      <w:lvlText w:val="%8."/>
+      <w:lvlJc w:val="left"/>
+      <w:pPr>
+        <w:tabs>
+          <w:tab w:val="num" w:pos="5760"/>
+        </w:tabs>
+        <w:ind w:left="5760" w:hanging="360"/>
+      </w:pPr>
+    </w:lvl>
+    <w:lvl w:ilvl="8" w:tplc="60DA1748" w:tentative="1">
+      <w:start w:val="1"/>
+      <w:numFmt w:val="decimal"/>
+      <w:lvlText w:val="%9."/>
+      <w:lvlJc w:val="left"/>
+      <w:pPr>
+        <w:tabs>
+          <w:tab w:val="num" w:pos="6480"/>
+        </w:tabs>
+        <w:ind w:left="6480" w:hanging="360"/>
+      </w:pPr>
+    </w:lvl>
+  </w:abstractNum>
+  <w:abstractNum w:abstractNumId="4" w15:restartNumberingAfterBreak="0">
+    <w:nsid w:val="3D1F027C"/>
+    <w:multiLevelType w:val="multilevel"/>
+    <w:tmpl w:val="E41C8E0C"/>
+    <w:lvl w:ilvl="0">
+      <w:start w:val="1"/>
+      <w:numFmt w:val="decimal"/>
+      <w:lvlText w:val="%1."/>
+      <w:lvlJc w:val="left"/>
+      <w:pPr>
+        <w:tabs>
+          <w:tab w:val="num" w:pos="720"/>
+        </w:tabs>
+        <w:ind w:left="720" w:hanging="360"/>
+      </w:pPr>
+    </w:lvl>
+    <w:lvl w:ilvl="1">
+      <w:start w:val="1"/>
+      <w:numFmt w:val="decimal"/>
+      <w:lvlText w:val="%2."/>
+      <w:lvlJc w:val="left"/>
+      <w:pPr>
+        <w:tabs>
+          <w:tab w:val="num" w:pos="1440"/>
+        </w:tabs>
+        <w:ind w:left="1440" w:hanging="360"/>
+      </w:pPr>
+    </w:lvl>
+    <w:lvl w:ilvl="2" w:tentative="1">
+      <w:start w:val="1"/>
+      <w:numFmt w:val="decimal"/>
+      <w:lvlText w:val="%3."/>
+      <w:lvlJc w:val="left"/>
+      <w:pPr>
+        <w:tabs>
+          <w:tab w:val="num" w:pos="2160"/>
+        </w:tabs>
+        <w:ind w:left="2160" w:hanging="360"/>
+      </w:pPr>
+    </w:lvl>
+    <w:lvl w:ilvl="3" w:tentative="1">
+      <w:start w:val="1"/>
+      <w:numFmt w:val="decimal"/>
+      <w:lvlText w:val="%4."/>
+      <w:lvlJc w:val="left"/>
+      <w:pPr>
+        <w:tabs>
+          <w:tab w:val="num" w:pos="2880"/>
+        </w:tabs>
+        <w:ind w:left="2880" w:hanging="360"/>
+      </w:pPr>
+    </w:lvl>
+    <w:lvl w:ilvl="4" w:tentative="1">
+      <w:start w:val="1"/>
+      <w:numFmt w:val="decimal"/>
+      <w:lvlText w:val="%5."/>
+      <w:lvlJc w:val="left"/>
+      <w:pPr>
+        <w:tabs>
+          <w:tab w:val="num" w:pos="3600"/>
+        </w:tabs>
+        <w:ind w:left="3600" w:hanging="360"/>
+      </w:pPr>
+    </w:lvl>
+    <w:lvl w:ilvl="5" w:tentative="1">
+      <w:start w:val="1"/>
+      <w:numFmt w:val="decimal"/>
+      <w:lvlText w:val="%6."/>
+      <w:lvlJc w:val="left"/>
+      <w:pPr>
+        <w:tabs>
+          <w:tab w:val="num" w:pos="4320"/>
+        </w:tabs>
+        <w:ind w:left="4320" w:hanging="360"/>
+      </w:pPr>
+    </w:lvl>
+    <w:lvl w:ilvl="6" w:tentative="1">
+      <w:start w:val="1"/>
+      <w:numFmt w:val="decimal"/>
+      <w:lvlText w:val="%7."/>
+      <w:lvlJc w:val="left"/>
+      <w:pPr>
+        <w:tabs>
+          <w:tab w:val="num" w:pos="5040"/>
+        </w:tabs>
+        <w:ind w:left="5040" w:hanging="360"/>
+      </w:pPr>
+    </w:lvl>
+    <w:lvl w:ilvl="7" w:tentative="1">
+      <w:start w:val="1"/>
+      <w:numFmt w:val="decimal"/>
+      <w:lvlText w:val="%8."/>
+      <w:lvlJc w:val="left"/>
+      <w:pPr>
+        <w:tabs>
+          <w:tab w:val="num" w:pos="5760"/>
+        </w:tabs>
+        <w:ind w:left="5760" w:hanging="360"/>
+      </w:pPr>
+    </w:lvl>
+    <w:lvl w:ilvl="8" w:tentative="1">
+      <w:start w:val="1"/>
+      <w:numFmt w:val="decimal"/>
+      <w:lvlText w:val="%9."/>
+      <w:lvlJc w:val="left"/>
+      <w:pPr>
+        <w:tabs>
+          <w:tab w:val="num" w:pos="6480"/>
+        </w:tabs>
+        <w:ind w:left="6480" w:hanging="360"/>
+      </w:pPr>
+    </w:lvl>
+  </w:abstractNum>
+  <w:abstractNum w:abstractNumId="5" w15:restartNumberingAfterBreak="0">
+    <w:nsid w:val="52FE2D22"/>
+    <w:multiLevelType w:val="hybridMultilevel"/>
+    <w:tmpl w:val="74B496A6"/>
+    <w:lvl w:ilvl="0" w:tplc="DEC0212C">
+      <w:start w:val="1"/>
+      <w:numFmt w:val="decimal"/>
+      <w:lvlText w:val="%1."/>
+      <w:lvlJc w:val="left"/>
+      <w:pPr>
+        <w:tabs>
+          <w:tab w:val="num" w:pos="720"/>
+        </w:tabs>
+        <w:ind w:left="720" w:hanging="360"/>
+      </w:pPr>
+    </w:lvl>
+    <w:lvl w:ilvl="1" w:tplc="FF0AA74A">
+      <w:start w:val="3"/>
+      <w:numFmt w:val="decimal"/>
+      <w:lvlText w:val="%2."/>
+      <w:lvlJc w:val="left"/>
+      <w:pPr>
+        <w:tabs>
+          <w:tab w:val="num" w:pos="1440"/>
+        </w:tabs>
+        <w:ind w:left="1440" w:hanging="360"/>
+      </w:pPr>
+    </w:lvl>
+    <w:lvl w:ilvl="2" w:tplc="42ECC136" w:tentative="1">
+      <w:start w:val="1"/>
+      <w:numFmt w:val="decimal"/>
+      <w:lvlText w:val="%3."/>
+      <w:lvlJc w:val="left"/>
+      <w:pPr>
+        <w:tabs>
+          <w:tab w:val="num" w:pos="2160"/>
+        </w:tabs>
+        <w:ind w:left="2160" w:hanging="360"/>
+      </w:pPr>
+    </w:lvl>
+    <w:lvl w:ilvl="3" w:tplc="C78AA2A8" w:tentative="1">
+      <w:start w:val="1"/>
+      <w:numFmt w:val="decimal"/>
+      <w:lvlText w:val="%4."/>
+      <w:lvlJc w:val="left"/>
+      <w:pPr>
+        <w:tabs>
+          <w:tab w:val="num" w:pos="2880"/>
+        </w:tabs>
+        <w:ind w:left="2880" w:hanging="360"/>
+      </w:pPr>
+    </w:lvl>
+    <w:lvl w:ilvl="4" w:tplc="740EDE64" w:tentative="1">
+      <w:start w:val="1"/>
+      <w:numFmt w:val="decimal"/>
+      <w:lvlText w:val="%5."/>
+      <w:lvlJc w:val="left"/>
+      <w:pPr>
+        <w:tabs>
+          <w:tab w:val="num" w:pos="3600"/>
+        </w:tabs>
+        <w:ind w:left="3600" w:hanging="360"/>
+      </w:pPr>
+    </w:lvl>
+    <w:lvl w:ilvl="5" w:tplc="47FCF440" w:tentative="1">
+      <w:start w:val="1"/>
+      <w:numFmt w:val="decimal"/>
+      <w:lvlText w:val="%6."/>
+      <w:lvlJc w:val="left"/>
+      <w:pPr>
+        <w:tabs>
+          <w:tab w:val="num" w:pos="4320"/>
+        </w:tabs>
+        <w:ind w:left="4320" w:hanging="360"/>
+      </w:pPr>
+    </w:lvl>
+    <w:lvl w:ilvl="6" w:tplc="FBD48AA4" w:tentative="1">
+      <w:start w:val="1"/>
+      <w:numFmt w:val="decimal"/>
+      <w:lvlText w:val="%7."/>
+      <w:lvlJc w:val="left"/>
+      <w:pPr>
+        <w:tabs>
+          <w:tab w:val="num" w:pos="5040"/>
+        </w:tabs>
+        <w:ind w:left="5040" w:hanging="360"/>
+      </w:pPr>
+    </w:lvl>
+    <w:lvl w:ilvl="7" w:tplc="3C308A38" w:tentative="1">
+      <w:start w:val="1"/>
+      <w:numFmt w:val="decimal"/>
+      <w:lvlText w:val="%8."/>
+      <w:lvlJc w:val="left"/>
+      <w:pPr>
+        <w:tabs>
+          <w:tab w:val="num" w:pos="5760"/>
+        </w:tabs>
+        <w:ind w:left="5760" w:hanging="360"/>
+      </w:pPr>
+    </w:lvl>
+    <w:lvl w:ilvl="8" w:tplc="F85ED528" w:tentative="1">
+      <w:start w:val="1"/>
+      <w:numFmt w:val="decimal"/>
+      <w:lvlText w:val="%9."/>
+      <w:lvlJc w:val="left"/>
+      <w:pPr>
+        <w:tabs>
+          <w:tab w:val="num" w:pos="6480"/>
+        </w:tabs>
+        <w:ind w:left="6480" w:hanging="360"/>
+      </w:pPr>
+    </w:lvl>
+  </w:abstractNum>
+  <w:abstractNum w:abstractNumId="6" w15:restartNumberingAfterBreak="0">
     <w:nsid w:val="5D5B44A6"/>
     <w:multiLevelType w:val="hybridMultilevel"/>
     <w:tmpl w:val="BD88ABDE"/>
@@ -2062,17 +2141,760 @@
       <w:lvlJc w:val="left"/>
     </w:lvl>
   </w:abstractNum>
+  <w:abstractNum w:abstractNumId="7" w15:restartNumberingAfterBreak="0">
+    <w:nsid w:val="687E72B6"/>
+    <w:multiLevelType w:val="hybridMultilevel"/>
+    <w:tmpl w:val="0DB2EB38"/>
+    <w:lvl w:ilvl="0" w:tplc="71D67DAC">
+      <w:start w:val="1"/>
+      <w:numFmt w:val="decimal"/>
+      <w:lvlText w:val="%1."/>
+      <w:lvlJc w:val="left"/>
+      <w:pPr>
+        <w:tabs>
+          <w:tab w:val="num" w:pos="720"/>
+        </w:tabs>
+        <w:ind w:left="720" w:hanging="360"/>
+      </w:pPr>
+    </w:lvl>
+    <w:lvl w:ilvl="1" w:tplc="9DC0420E">
+      <w:start w:val="4"/>
+      <w:numFmt w:val="decimal"/>
+      <w:lvlText w:val="%2."/>
+      <w:lvlJc w:val="left"/>
+      <w:pPr>
+        <w:tabs>
+          <w:tab w:val="num" w:pos="1440"/>
+        </w:tabs>
+        <w:ind w:left="1440" w:hanging="360"/>
+      </w:pPr>
+    </w:lvl>
+    <w:lvl w:ilvl="2" w:tplc="A3C2E94A" w:tentative="1">
+      <w:start w:val="1"/>
+      <w:numFmt w:val="decimal"/>
+      <w:lvlText w:val="%3."/>
+      <w:lvlJc w:val="left"/>
+      <w:pPr>
+        <w:tabs>
+          <w:tab w:val="num" w:pos="2160"/>
+        </w:tabs>
+        <w:ind w:left="2160" w:hanging="360"/>
+      </w:pPr>
+    </w:lvl>
+    <w:lvl w:ilvl="3" w:tplc="70423014" w:tentative="1">
+      <w:start w:val="1"/>
+      <w:numFmt w:val="decimal"/>
+      <w:lvlText w:val="%4."/>
+      <w:lvlJc w:val="left"/>
+      <w:pPr>
+        <w:tabs>
+          <w:tab w:val="num" w:pos="2880"/>
+        </w:tabs>
+        <w:ind w:left="2880" w:hanging="360"/>
+      </w:pPr>
+    </w:lvl>
+    <w:lvl w:ilvl="4" w:tplc="D9A65258" w:tentative="1">
+      <w:start w:val="1"/>
+      <w:numFmt w:val="decimal"/>
+      <w:lvlText w:val="%5."/>
+      <w:lvlJc w:val="left"/>
+      <w:pPr>
+        <w:tabs>
+          <w:tab w:val="num" w:pos="3600"/>
+        </w:tabs>
+        <w:ind w:left="3600" w:hanging="360"/>
+      </w:pPr>
+    </w:lvl>
+    <w:lvl w:ilvl="5" w:tplc="8180A6A2" w:tentative="1">
+      <w:start w:val="1"/>
+      <w:numFmt w:val="decimal"/>
+      <w:lvlText w:val="%6."/>
+      <w:lvlJc w:val="left"/>
+      <w:pPr>
+        <w:tabs>
+          <w:tab w:val="num" w:pos="4320"/>
+        </w:tabs>
+        <w:ind w:left="4320" w:hanging="360"/>
+      </w:pPr>
+    </w:lvl>
+    <w:lvl w:ilvl="6" w:tplc="1ACEB680" w:tentative="1">
+      <w:start w:val="1"/>
+      <w:numFmt w:val="decimal"/>
+      <w:lvlText w:val="%7."/>
+      <w:lvlJc w:val="left"/>
+      <w:pPr>
+        <w:tabs>
+          <w:tab w:val="num" w:pos="5040"/>
+        </w:tabs>
+        <w:ind w:left="5040" w:hanging="360"/>
+      </w:pPr>
+    </w:lvl>
+    <w:lvl w:ilvl="7" w:tplc="00C831D2" w:tentative="1">
+      <w:start w:val="1"/>
+      <w:numFmt w:val="decimal"/>
+      <w:lvlText w:val="%8."/>
+      <w:lvlJc w:val="left"/>
+      <w:pPr>
+        <w:tabs>
+          <w:tab w:val="num" w:pos="5760"/>
+        </w:tabs>
+        <w:ind w:left="5760" w:hanging="360"/>
+      </w:pPr>
+    </w:lvl>
+    <w:lvl w:ilvl="8" w:tplc="8E12EFFA" w:tentative="1">
+      <w:start w:val="1"/>
+      <w:numFmt w:val="decimal"/>
+      <w:lvlText w:val="%9."/>
+      <w:lvlJc w:val="left"/>
+      <w:pPr>
+        <w:tabs>
+          <w:tab w:val="num" w:pos="6480"/>
+        </w:tabs>
+        <w:ind w:left="6480" w:hanging="360"/>
+      </w:pPr>
+    </w:lvl>
+  </w:abstractNum>
+  <w:abstractNum w:abstractNumId="8" w15:restartNumberingAfterBreak="0">
+    <w:nsid w:val="6BF438C3"/>
+    <w:multiLevelType w:val="hybridMultilevel"/>
+    <w:tmpl w:val="A84E5AD4"/>
+    <w:lvl w:ilvl="0" w:tplc="ED9C3C02">
+      <w:start w:val="1"/>
+      <w:numFmt w:val="decimal"/>
+      <w:lvlText w:val="%1."/>
+      <w:lvlJc w:val="left"/>
+      <w:pPr>
+        <w:tabs>
+          <w:tab w:val="num" w:pos="720"/>
+        </w:tabs>
+        <w:ind w:left="720" w:hanging="360"/>
+      </w:pPr>
+    </w:lvl>
+    <w:lvl w:ilvl="1" w:tplc="7E26EBD6">
+      <w:start w:val="2"/>
+      <w:numFmt w:val="bullet"/>
+      <w:lvlText w:val="o"/>
+      <w:lvlJc w:val="left"/>
+      <w:pPr>
+        <w:tabs>
+          <w:tab w:val="num" w:pos="1440"/>
+        </w:tabs>
+        <w:ind w:left="1440" w:hanging="360"/>
+      </w:pPr>
+      <w:rPr>
+        <w:rFonts w:ascii="Courier New" w:hAnsi="Courier New" w:hint="default"/>
+        <w:sz w:val="20"/>
+      </w:rPr>
+    </w:lvl>
+    <w:lvl w:ilvl="2" w:tplc="35FED822" w:tentative="1">
+      <w:start w:val="1"/>
+      <w:numFmt w:val="decimal"/>
+      <w:lvlText w:val="%3."/>
+      <w:lvlJc w:val="left"/>
+      <w:pPr>
+        <w:tabs>
+          <w:tab w:val="num" w:pos="2160"/>
+        </w:tabs>
+        <w:ind w:left="2160" w:hanging="360"/>
+      </w:pPr>
+    </w:lvl>
+    <w:lvl w:ilvl="3" w:tplc="1D78D114" w:tentative="1">
+      <w:start w:val="1"/>
+      <w:numFmt w:val="decimal"/>
+      <w:lvlText w:val="%4."/>
+      <w:lvlJc w:val="left"/>
+      <w:pPr>
+        <w:tabs>
+          <w:tab w:val="num" w:pos="2880"/>
+        </w:tabs>
+        <w:ind w:left="2880" w:hanging="360"/>
+      </w:pPr>
+    </w:lvl>
+    <w:lvl w:ilvl="4" w:tplc="6374E928" w:tentative="1">
+      <w:start w:val="1"/>
+      <w:numFmt w:val="decimal"/>
+      <w:lvlText w:val="%5."/>
+      <w:lvlJc w:val="left"/>
+      <w:pPr>
+        <w:tabs>
+          <w:tab w:val="num" w:pos="3600"/>
+        </w:tabs>
+        <w:ind w:left="3600" w:hanging="360"/>
+      </w:pPr>
+    </w:lvl>
+    <w:lvl w:ilvl="5" w:tplc="226005E0" w:tentative="1">
+      <w:start w:val="1"/>
+      <w:numFmt w:val="decimal"/>
+      <w:lvlText w:val="%6."/>
+      <w:lvlJc w:val="left"/>
+      <w:pPr>
+        <w:tabs>
+          <w:tab w:val="num" w:pos="4320"/>
+        </w:tabs>
+        <w:ind w:left="4320" w:hanging="360"/>
+      </w:pPr>
+    </w:lvl>
+    <w:lvl w:ilvl="6" w:tplc="D7660E5A" w:tentative="1">
+      <w:start w:val="1"/>
+      <w:numFmt w:val="decimal"/>
+      <w:lvlText w:val="%7."/>
+      <w:lvlJc w:val="left"/>
+      <w:pPr>
+        <w:tabs>
+          <w:tab w:val="num" w:pos="5040"/>
+        </w:tabs>
+        <w:ind w:left="5040" w:hanging="360"/>
+      </w:pPr>
+    </w:lvl>
+    <w:lvl w:ilvl="7" w:tplc="12441CA8" w:tentative="1">
+      <w:start w:val="1"/>
+      <w:numFmt w:val="decimal"/>
+      <w:lvlText w:val="%8."/>
+      <w:lvlJc w:val="left"/>
+      <w:pPr>
+        <w:tabs>
+          <w:tab w:val="num" w:pos="5760"/>
+        </w:tabs>
+        <w:ind w:left="5760" w:hanging="360"/>
+      </w:pPr>
+    </w:lvl>
+    <w:lvl w:ilvl="8" w:tplc="D19848C2" w:tentative="1">
+      <w:start w:val="1"/>
+      <w:numFmt w:val="decimal"/>
+      <w:lvlText w:val="%9."/>
+      <w:lvlJc w:val="left"/>
+      <w:pPr>
+        <w:tabs>
+          <w:tab w:val="num" w:pos="6480"/>
+        </w:tabs>
+        <w:ind w:left="6480" w:hanging="360"/>
+      </w:pPr>
+    </w:lvl>
+  </w:abstractNum>
+  <w:abstractNum w:abstractNumId="9" w15:restartNumberingAfterBreak="0">
+    <w:nsid w:val="6ED3741C"/>
+    <w:multiLevelType w:val="hybridMultilevel"/>
+    <w:tmpl w:val="46F8E8D2"/>
+    <w:lvl w:ilvl="0" w:tplc="4D448396">
+      <w:start w:val="1"/>
+      <w:numFmt w:val="decimal"/>
+      <w:lvlText w:val="%1."/>
+      <w:lvlJc w:val="left"/>
+      <w:pPr>
+        <w:tabs>
+          <w:tab w:val="num" w:pos="720"/>
+        </w:tabs>
+        <w:ind w:left="720" w:hanging="360"/>
+      </w:pPr>
+    </w:lvl>
+    <w:lvl w:ilvl="1" w:tplc="B05AD850">
+      <w:start w:val="3"/>
+      <w:numFmt w:val="bullet"/>
+      <w:lvlText w:val="o"/>
+      <w:lvlJc w:val="left"/>
+      <w:pPr>
+        <w:tabs>
+          <w:tab w:val="num" w:pos="1440"/>
+        </w:tabs>
+        <w:ind w:left="1440" w:hanging="360"/>
+      </w:pPr>
+      <w:rPr>
+        <w:rFonts w:ascii="Courier New" w:hAnsi="Courier New" w:hint="default"/>
+        <w:sz w:val="20"/>
+      </w:rPr>
+    </w:lvl>
+    <w:lvl w:ilvl="2" w:tplc="2AB851F2" w:tentative="1">
+      <w:start w:val="1"/>
+      <w:numFmt w:val="decimal"/>
+      <w:lvlText w:val="%3."/>
+      <w:lvlJc w:val="left"/>
+      <w:pPr>
+        <w:tabs>
+          <w:tab w:val="num" w:pos="2160"/>
+        </w:tabs>
+        <w:ind w:left="2160" w:hanging="360"/>
+      </w:pPr>
+    </w:lvl>
+    <w:lvl w:ilvl="3" w:tplc="125E1306" w:tentative="1">
+      <w:start w:val="1"/>
+      <w:numFmt w:val="decimal"/>
+      <w:lvlText w:val="%4."/>
+      <w:lvlJc w:val="left"/>
+      <w:pPr>
+        <w:tabs>
+          <w:tab w:val="num" w:pos="2880"/>
+        </w:tabs>
+        <w:ind w:left="2880" w:hanging="360"/>
+      </w:pPr>
+    </w:lvl>
+    <w:lvl w:ilvl="4" w:tplc="1C0AF7D8" w:tentative="1">
+      <w:start w:val="1"/>
+      <w:numFmt w:val="decimal"/>
+      <w:lvlText w:val="%5."/>
+      <w:lvlJc w:val="left"/>
+      <w:pPr>
+        <w:tabs>
+          <w:tab w:val="num" w:pos="3600"/>
+        </w:tabs>
+        <w:ind w:left="3600" w:hanging="360"/>
+      </w:pPr>
+    </w:lvl>
+    <w:lvl w:ilvl="5" w:tplc="DA849D04" w:tentative="1">
+      <w:start w:val="1"/>
+      <w:numFmt w:val="decimal"/>
+      <w:lvlText w:val="%6."/>
+      <w:lvlJc w:val="left"/>
+      <w:pPr>
+        <w:tabs>
+          <w:tab w:val="num" w:pos="4320"/>
+        </w:tabs>
+        <w:ind w:left="4320" w:hanging="360"/>
+      </w:pPr>
+    </w:lvl>
+    <w:lvl w:ilvl="6" w:tplc="489AA2D4" w:tentative="1">
+      <w:start w:val="1"/>
+      <w:numFmt w:val="decimal"/>
+      <w:lvlText w:val="%7."/>
+      <w:lvlJc w:val="left"/>
+      <w:pPr>
+        <w:tabs>
+          <w:tab w:val="num" w:pos="5040"/>
+        </w:tabs>
+        <w:ind w:left="5040" w:hanging="360"/>
+      </w:pPr>
+    </w:lvl>
+    <w:lvl w:ilvl="7" w:tplc="11C622DE" w:tentative="1">
+      <w:start w:val="1"/>
+      <w:numFmt w:val="decimal"/>
+      <w:lvlText w:val="%8."/>
+      <w:lvlJc w:val="left"/>
+      <w:pPr>
+        <w:tabs>
+          <w:tab w:val="num" w:pos="5760"/>
+        </w:tabs>
+        <w:ind w:left="5760" w:hanging="360"/>
+      </w:pPr>
+    </w:lvl>
+    <w:lvl w:ilvl="8" w:tplc="11461FC2" w:tentative="1">
+      <w:start w:val="1"/>
+      <w:numFmt w:val="decimal"/>
+      <w:lvlText w:val="%9."/>
+      <w:lvlJc w:val="left"/>
+      <w:pPr>
+        <w:tabs>
+          <w:tab w:val="num" w:pos="6480"/>
+        </w:tabs>
+        <w:ind w:left="6480" w:hanging="360"/>
+      </w:pPr>
+    </w:lvl>
+  </w:abstractNum>
+  <w:abstractNum w:abstractNumId="10" w15:restartNumberingAfterBreak="0">
+    <w:nsid w:val="70775305"/>
+    <w:multiLevelType w:val="hybridMultilevel"/>
+    <w:tmpl w:val="654C94C2"/>
+    <w:lvl w:ilvl="0" w:tplc="43A0D528">
+      <w:start w:val="1"/>
+      <w:numFmt w:val="decimal"/>
+      <w:lvlText w:val="%1."/>
+      <w:lvlJc w:val="left"/>
+      <w:pPr>
+        <w:tabs>
+          <w:tab w:val="num" w:pos="720"/>
+        </w:tabs>
+        <w:ind w:left="720" w:hanging="360"/>
+      </w:pPr>
+    </w:lvl>
+    <w:lvl w:ilvl="1" w:tplc="F54603C8">
+      <w:start w:val="4"/>
+      <w:numFmt w:val="bullet"/>
+      <w:lvlText w:val="o"/>
+      <w:lvlJc w:val="left"/>
+      <w:pPr>
+        <w:tabs>
+          <w:tab w:val="num" w:pos="1440"/>
+        </w:tabs>
+        <w:ind w:left="1440" w:hanging="360"/>
+      </w:pPr>
+      <w:rPr>
+        <w:rFonts w:ascii="Courier New" w:hAnsi="Courier New" w:hint="default"/>
+        <w:sz w:val="20"/>
+      </w:rPr>
+    </w:lvl>
+    <w:lvl w:ilvl="2" w:tplc="7B1A1A7A" w:tentative="1">
+      <w:start w:val="1"/>
+      <w:numFmt w:val="decimal"/>
+      <w:lvlText w:val="%3."/>
+      <w:lvlJc w:val="left"/>
+      <w:pPr>
+        <w:tabs>
+          <w:tab w:val="num" w:pos="2160"/>
+        </w:tabs>
+        <w:ind w:left="2160" w:hanging="360"/>
+      </w:pPr>
+    </w:lvl>
+    <w:lvl w:ilvl="3" w:tplc="27901658" w:tentative="1">
+      <w:start w:val="1"/>
+      <w:numFmt w:val="decimal"/>
+      <w:lvlText w:val="%4."/>
+      <w:lvlJc w:val="left"/>
+      <w:pPr>
+        <w:tabs>
+          <w:tab w:val="num" w:pos="2880"/>
+        </w:tabs>
+        <w:ind w:left="2880" w:hanging="360"/>
+      </w:pPr>
+    </w:lvl>
+    <w:lvl w:ilvl="4" w:tplc="7146F9B8" w:tentative="1">
+      <w:start w:val="1"/>
+      <w:numFmt w:val="decimal"/>
+      <w:lvlText w:val="%5."/>
+      <w:lvlJc w:val="left"/>
+      <w:pPr>
+        <w:tabs>
+          <w:tab w:val="num" w:pos="3600"/>
+        </w:tabs>
+        <w:ind w:left="3600" w:hanging="360"/>
+      </w:pPr>
+    </w:lvl>
+    <w:lvl w:ilvl="5" w:tplc="B27E0B2A" w:tentative="1">
+      <w:start w:val="1"/>
+      <w:numFmt w:val="decimal"/>
+      <w:lvlText w:val="%6."/>
+      <w:lvlJc w:val="left"/>
+      <w:pPr>
+        <w:tabs>
+          <w:tab w:val="num" w:pos="4320"/>
+        </w:tabs>
+        <w:ind w:left="4320" w:hanging="360"/>
+      </w:pPr>
+    </w:lvl>
+    <w:lvl w:ilvl="6" w:tplc="A230A47A" w:tentative="1">
+      <w:start w:val="1"/>
+      <w:numFmt w:val="decimal"/>
+      <w:lvlText w:val="%7."/>
+      <w:lvlJc w:val="left"/>
+      <w:pPr>
+        <w:tabs>
+          <w:tab w:val="num" w:pos="5040"/>
+        </w:tabs>
+        <w:ind w:left="5040" w:hanging="360"/>
+      </w:pPr>
+    </w:lvl>
+    <w:lvl w:ilvl="7" w:tplc="81D8B2E6" w:tentative="1">
+      <w:start w:val="1"/>
+      <w:numFmt w:val="decimal"/>
+      <w:lvlText w:val="%8."/>
+      <w:lvlJc w:val="left"/>
+      <w:pPr>
+        <w:tabs>
+          <w:tab w:val="num" w:pos="5760"/>
+        </w:tabs>
+        <w:ind w:left="5760" w:hanging="360"/>
+      </w:pPr>
+    </w:lvl>
+    <w:lvl w:ilvl="8" w:tplc="C0FC041C" w:tentative="1">
+      <w:start w:val="1"/>
+      <w:numFmt w:val="decimal"/>
+      <w:lvlText w:val="%9."/>
+      <w:lvlJc w:val="left"/>
+      <w:pPr>
+        <w:tabs>
+          <w:tab w:val="num" w:pos="6480"/>
+        </w:tabs>
+        <w:ind w:left="6480" w:hanging="360"/>
+      </w:pPr>
+    </w:lvl>
+  </w:abstractNum>
+  <w:abstractNum w:abstractNumId="11" w15:restartNumberingAfterBreak="0">
+    <w:nsid w:val="75934C5F"/>
+    <w:multiLevelType w:val="hybridMultilevel"/>
+    <w:tmpl w:val="4ED47CC2"/>
+    <w:lvl w:ilvl="0" w:tplc="A2C4D47E">
+      <w:start w:val="1"/>
+      <w:numFmt w:val="decimal"/>
+      <w:lvlText w:val="%1."/>
+      <w:lvlJc w:val="left"/>
+      <w:pPr>
+        <w:tabs>
+          <w:tab w:val="num" w:pos="720"/>
+        </w:tabs>
+        <w:ind w:left="720" w:hanging="360"/>
+      </w:pPr>
+    </w:lvl>
+    <w:lvl w:ilvl="1" w:tplc="94BA4736">
+      <w:start w:val="5"/>
+      <w:numFmt w:val="decimal"/>
+      <w:lvlText w:val="%2."/>
+      <w:lvlJc w:val="left"/>
+      <w:pPr>
+        <w:tabs>
+          <w:tab w:val="num" w:pos="1440"/>
+        </w:tabs>
+        <w:ind w:left="1440" w:hanging="360"/>
+      </w:pPr>
+    </w:lvl>
+    <w:lvl w:ilvl="2" w:tplc="3D52F462" w:tentative="1">
+      <w:start w:val="1"/>
+      <w:numFmt w:val="decimal"/>
+      <w:lvlText w:val="%3."/>
+      <w:lvlJc w:val="left"/>
+      <w:pPr>
+        <w:tabs>
+          <w:tab w:val="num" w:pos="2160"/>
+        </w:tabs>
+        <w:ind w:left="2160" w:hanging="360"/>
+      </w:pPr>
+    </w:lvl>
+    <w:lvl w:ilvl="3" w:tplc="E01E8828" w:tentative="1">
+      <w:start w:val="1"/>
+      <w:numFmt w:val="decimal"/>
+      <w:lvlText w:val="%4."/>
+      <w:lvlJc w:val="left"/>
+      <w:pPr>
+        <w:tabs>
+          <w:tab w:val="num" w:pos="2880"/>
+        </w:tabs>
+        <w:ind w:left="2880" w:hanging="360"/>
+      </w:pPr>
+    </w:lvl>
+    <w:lvl w:ilvl="4" w:tplc="EC4A7466" w:tentative="1">
+      <w:start w:val="1"/>
+      <w:numFmt w:val="decimal"/>
+      <w:lvlText w:val="%5."/>
+      <w:lvlJc w:val="left"/>
+      <w:pPr>
+        <w:tabs>
+          <w:tab w:val="num" w:pos="3600"/>
+        </w:tabs>
+        <w:ind w:left="3600" w:hanging="360"/>
+      </w:pPr>
+    </w:lvl>
+    <w:lvl w:ilvl="5" w:tplc="FF120EDE" w:tentative="1">
+      <w:start w:val="1"/>
+      <w:numFmt w:val="decimal"/>
+      <w:lvlText w:val="%6."/>
+      <w:lvlJc w:val="left"/>
+      <w:pPr>
+        <w:tabs>
+          <w:tab w:val="num" w:pos="4320"/>
+        </w:tabs>
+        <w:ind w:left="4320" w:hanging="360"/>
+      </w:pPr>
+    </w:lvl>
+    <w:lvl w:ilvl="6" w:tplc="A9C0B7BE" w:tentative="1">
+      <w:start w:val="1"/>
+      <w:numFmt w:val="decimal"/>
+      <w:lvlText w:val="%7."/>
+      <w:lvlJc w:val="left"/>
+      <w:pPr>
+        <w:tabs>
+          <w:tab w:val="num" w:pos="5040"/>
+        </w:tabs>
+        <w:ind w:left="5040" w:hanging="360"/>
+      </w:pPr>
+    </w:lvl>
+    <w:lvl w:ilvl="7" w:tplc="74C87C10" w:tentative="1">
+      <w:start w:val="1"/>
+      <w:numFmt w:val="decimal"/>
+      <w:lvlText w:val="%8."/>
+      <w:lvlJc w:val="left"/>
+      <w:pPr>
+        <w:tabs>
+          <w:tab w:val="num" w:pos="5760"/>
+        </w:tabs>
+        <w:ind w:left="5760" w:hanging="360"/>
+      </w:pPr>
+    </w:lvl>
+    <w:lvl w:ilvl="8" w:tplc="0D5CFB26" w:tentative="1">
+      <w:start w:val="1"/>
+      <w:numFmt w:val="decimal"/>
+      <w:lvlText w:val="%9."/>
+      <w:lvlJc w:val="left"/>
+      <w:pPr>
+        <w:tabs>
+          <w:tab w:val="num" w:pos="6480"/>
+        </w:tabs>
+        <w:ind w:left="6480" w:hanging="360"/>
+      </w:pPr>
+    </w:lvl>
+  </w:abstractNum>
+  <w:abstractNum w:abstractNumId="12" w15:restartNumberingAfterBreak="0">
+    <w:nsid w:val="79230AC8"/>
+    <w:multiLevelType w:val="hybridMultilevel"/>
+    <w:tmpl w:val="87D6986C"/>
+    <w:lvl w:ilvl="0" w:tplc="E0965E20">
+      <w:start w:val="1"/>
+      <w:numFmt w:val="decimal"/>
+      <w:lvlText w:val="%1."/>
+      <w:lvlJc w:val="left"/>
+      <w:pPr>
+        <w:tabs>
+          <w:tab w:val="num" w:pos="720"/>
+        </w:tabs>
+        <w:ind w:left="720" w:hanging="360"/>
+      </w:pPr>
+    </w:lvl>
+    <w:lvl w:ilvl="1" w:tplc="87B23E6C">
+      <w:start w:val="2"/>
+      <w:numFmt w:val="decimal"/>
+      <w:lvlText w:val="%2."/>
+      <w:lvlJc w:val="left"/>
+      <w:pPr>
+        <w:tabs>
+          <w:tab w:val="num" w:pos="1440"/>
+        </w:tabs>
+        <w:ind w:left="1440" w:hanging="360"/>
+      </w:pPr>
+    </w:lvl>
+    <w:lvl w:ilvl="2" w:tplc="453EBB06" w:tentative="1">
+      <w:start w:val="1"/>
+      <w:numFmt w:val="decimal"/>
+      <w:lvlText w:val="%3."/>
+      <w:lvlJc w:val="left"/>
+      <w:pPr>
+        <w:tabs>
+          <w:tab w:val="num" w:pos="2160"/>
+        </w:tabs>
+        <w:ind w:left="2160" w:hanging="360"/>
+      </w:pPr>
+    </w:lvl>
+    <w:lvl w:ilvl="3" w:tplc="659C66F8" w:tentative="1">
+      <w:start w:val="1"/>
+      <w:numFmt w:val="decimal"/>
+      <w:lvlText w:val="%4."/>
+      <w:lvlJc w:val="left"/>
+      <w:pPr>
+        <w:tabs>
+          <w:tab w:val="num" w:pos="2880"/>
+        </w:tabs>
+        <w:ind w:left="2880" w:hanging="360"/>
+      </w:pPr>
+    </w:lvl>
+    <w:lvl w:ilvl="4" w:tplc="B7503018" w:tentative="1">
+      <w:start w:val="1"/>
+      <w:numFmt w:val="decimal"/>
+      <w:lvlText w:val="%5."/>
+      <w:lvlJc w:val="left"/>
+      <w:pPr>
+        <w:tabs>
+          <w:tab w:val="num" w:pos="3600"/>
+        </w:tabs>
+        <w:ind w:left="3600" w:hanging="360"/>
+      </w:pPr>
+    </w:lvl>
+    <w:lvl w:ilvl="5" w:tplc="80027562" w:tentative="1">
+      <w:start w:val="1"/>
+      <w:numFmt w:val="decimal"/>
+      <w:lvlText w:val="%6."/>
+      <w:lvlJc w:val="left"/>
+      <w:pPr>
+        <w:tabs>
+          <w:tab w:val="num" w:pos="4320"/>
+        </w:tabs>
+        <w:ind w:left="4320" w:hanging="360"/>
+      </w:pPr>
+    </w:lvl>
+    <w:lvl w:ilvl="6" w:tplc="A672E8E0" w:tentative="1">
+      <w:start w:val="1"/>
+      <w:numFmt w:val="decimal"/>
+      <w:lvlText w:val="%7."/>
+      <w:lvlJc w:val="left"/>
+      <w:pPr>
+        <w:tabs>
+          <w:tab w:val="num" w:pos="5040"/>
+        </w:tabs>
+        <w:ind w:left="5040" w:hanging="360"/>
+      </w:pPr>
+    </w:lvl>
+    <w:lvl w:ilvl="7" w:tplc="907EAED8" w:tentative="1">
+      <w:start w:val="1"/>
+      <w:numFmt w:val="decimal"/>
+      <w:lvlText w:val="%8."/>
+      <w:lvlJc w:val="left"/>
+      <w:pPr>
+        <w:tabs>
+          <w:tab w:val="num" w:pos="5760"/>
+        </w:tabs>
+        <w:ind w:left="5760" w:hanging="360"/>
+      </w:pPr>
+    </w:lvl>
+    <w:lvl w:ilvl="8" w:tplc="11EA9F90" w:tentative="1">
+      <w:start w:val="1"/>
+      <w:numFmt w:val="decimal"/>
+      <w:lvlText w:val="%9."/>
+      <w:lvlJc w:val="left"/>
+      <w:pPr>
+        <w:tabs>
+          <w:tab w:val="num" w:pos="6480"/>
+        </w:tabs>
+        <w:ind w:left="6480" w:hanging="360"/>
+      </w:pPr>
+    </w:lvl>
+  </w:abstractNum>
   <w:num w:numId="1">
-    <w:abstractNumId w:val="0"/>
+    <w:abstractNumId w:val="1"/>
     <w:lvlOverride w:ilvl="0">
       <w:startOverride w:val="1"/>
     </w:lvlOverride>
   </w:num>
   <w:num w:numId="2">
-    <w:abstractNumId w:val="1"/>
+    <w:abstractNumId w:val="6"/>
     <w:lvlOverride w:ilvl="0">
       <w:startOverride w:val="1"/>
     </w:lvlOverride>
+  </w:num>
+  <w:num w:numId="3">
+    <w:abstractNumId w:val="4"/>
+  </w:num>
+  <w:num w:numId="4">
+    <w:abstractNumId w:val="4"/>
+    <w:lvlOverride w:ilvl="1">
+      <w:lvl w:ilvl="1">
+        <w:numFmt w:val="bullet"/>
+        <w:lvlText w:val="o"/>
+        <w:lvlJc w:val="left"/>
+        <w:pPr>
+          <w:tabs>
+            <w:tab w:val="num" w:pos="1440"/>
+          </w:tabs>
+          <w:ind w:left="1440" w:hanging="360"/>
+        </w:pPr>
+        <w:rPr>
+          <w:rFonts w:ascii="Courier New" w:hAnsi="Courier New" w:hint="default"/>
+          <w:sz w:val="20"/>
+        </w:rPr>
+      </w:lvl>
+    </w:lvlOverride>
+  </w:num>
+  <w:num w:numId="5">
+    <w:abstractNumId w:val="12"/>
+  </w:num>
+  <w:num w:numId="6">
+    <w:abstractNumId w:val="8"/>
+  </w:num>
+  <w:num w:numId="7">
+    <w:abstractNumId w:val="5"/>
+  </w:num>
+  <w:num w:numId="8">
+    <w:abstractNumId w:val="9"/>
+  </w:num>
+  <w:num w:numId="9">
+    <w:abstractNumId w:val="7"/>
+  </w:num>
+  <w:num w:numId="10">
+    <w:abstractNumId w:val="10"/>
+  </w:num>
+  <w:num w:numId="11">
+    <w:abstractNumId w:val="11"/>
+  </w:num>
+  <w:num w:numId="12">
+    <w:abstractNumId w:val="2"/>
+  </w:num>
+  <w:num w:numId="13">
+    <w:abstractNumId w:val="0"/>
+  </w:num>
+  <w:num w:numId="14">
+    <w:abstractNumId w:val="3"/>
   </w:num>
 </w:numbering>
 </file>
@@ -2605,6 +3427,37 @@
       <w:lang w:eastAsia="es-ES"/>
     </w:rPr>
   </w:style>
+  <w:style w:type="paragraph" w:customStyle="1" w:styleId="listitem194j538">
+    <w:name w:val="_listitem_194j5_38"/>
+    <w:basedOn w:val="Normal"/>
+    <w:rsid w:val="00D0646D"/>
+    <w:pPr>
+      <w:spacing w:before="100" w:beforeAutospacing="1" w:after="100" w:afterAutospacing="1" w:line="240" w:lineRule="auto"/>
+    </w:pPr>
+    <w:rPr>
+      <w:rFonts w:ascii="Times New Roman" w:eastAsia="Times New Roman" w:hAnsi="Times New Roman" w:cs="Times New Roman"/>
+      <w:sz w:val="24"/>
+      <w:szCs w:val="24"/>
+      <w:lang w:eastAsia="es-ES"/>
+    </w:rPr>
+  </w:style>
+  <w:style w:type="paragraph" w:styleId="NormalWeb">
+    <w:name w:val="Normal (Web)"/>
+    <w:basedOn w:val="Normal"/>
+    <w:uiPriority w:val="99"/>
+    <w:semiHidden/>
+    <w:unhideWhenUsed/>
+    <w:rsid w:val="00D0646D"/>
+    <w:pPr>
+      <w:spacing w:before="100" w:beforeAutospacing="1" w:after="100" w:afterAutospacing="1" w:line="240" w:lineRule="auto"/>
+    </w:pPr>
+    <w:rPr>
+      <w:rFonts w:ascii="Times New Roman" w:eastAsia="Times New Roman" w:hAnsi="Times New Roman" w:cs="Times New Roman"/>
+      <w:sz w:val="24"/>
+      <w:szCs w:val="24"/>
+      <w:lang w:eastAsia="es-ES"/>
+    </w:rPr>
+  </w:style>
 </w:styles>
 </file>
 

</xml_diff>